<commit_message>
finish RiskManagement of SDP
</commit_message>
<xml_diff>
--- a/pa/PA2-Group08/PA2_Group08_Software_Development_Plan.docx
+++ b/pa/PA2-Group08/PA2_Group08_Software_Development_Plan.docx
@@ -7,25 +7,45 @@
         <w:pStyle w:val="Title"/>
         <w:jc w:val="right"/>
       </w:pPr>
-      <w:fldSimple w:instr=" SUBJECT  \* MERGEFORMAT ">
-        <w:r>
-          <w:t xml:space="preserve">MOVIE STREAMING </w:t>
-        </w:r>
-        <w:r>
-          <w:t>WEBSITE</w:t>
-        </w:r>
-      </w:fldSimple>
+      <w:r>
+        <w:fldChar w:fldCharType="begin"/>
+      </w:r>
+      <w:r>
+        <w:instrText xml:space="preserve"> SUBJECT  \* MERGEFORMAT </w:instrText>
+      </w:r>
+      <w:r>
+        <w:fldChar w:fldCharType="separate"/>
+      </w:r>
+      <w:r>
+        <w:t xml:space="preserve">MOVIE STREAMING </w:t>
+      </w:r>
+      <w:r>
+        <w:t>WEBSITE</w:t>
+      </w:r>
+      <w:r>
+        <w:fldChar w:fldCharType="end"/>
+      </w:r>
     </w:p>
     <w:p>
       <w:pPr>
         <w:pStyle w:val="Title"/>
         <w:jc w:val="right"/>
       </w:pPr>
-      <w:fldSimple w:instr=" TITLE  \* MERGEFORMAT ">
-        <w:r>
-          <w:t>Software Development Plan</w:t>
-        </w:r>
-      </w:fldSimple>
+      <w:r>
+        <w:fldChar w:fldCharType="begin"/>
+      </w:r>
+      <w:r>
+        <w:instrText xml:space="preserve"> TITLE  \* MERGEFORMAT </w:instrText>
+      </w:r>
+      <w:r>
+        <w:fldChar w:fldCharType="separate"/>
+      </w:r>
+      <w:r>
+        <w:t>Software Development Plan</w:t>
+      </w:r>
+      <w:r>
+        <w:fldChar w:fldCharType="end"/>
+      </w:r>
     </w:p>
     <w:p>
       <w:pPr>
@@ -2100,11 +2120,22 @@
       <w:r>
         <w:br w:type="page"/>
       </w:r>
-      <w:fldSimple w:instr=" TITLE  \* MERGEFORMAT ">
-        <w:r>
-          <w:t>Software Development Plan</w:t>
-        </w:r>
-      </w:fldSimple>
+      <w:r>
+        <w:lastRenderedPageBreak/>
+        <w:fldChar w:fldCharType="begin"/>
+      </w:r>
+      <w:r>
+        <w:instrText xml:space="preserve"> TITLE  \* MERGEFORMAT </w:instrText>
+      </w:r>
+      <w:r>
+        <w:fldChar w:fldCharType="separate"/>
+      </w:r>
+      <w:r>
+        <w:t>Software Development Plan</w:t>
+      </w:r>
+      <w:r>
+        <w:fldChar w:fldCharType="end"/>
+      </w:r>
     </w:p>
     <w:p>
       <w:pPr>
@@ -5855,19 +5886,7 @@
               <w:rPr>
                 <w:rFonts w:asciiTheme="majorHAnsi" w:hAnsiTheme="majorHAnsi" w:cstheme="majorHAnsi"/>
               </w:rPr>
-              <w:t>3</w:t>
-            </w:r>
-            <w:r>
-              <w:rPr>
-                <w:rFonts w:asciiTheme="majorHAnsi" w:hAnsiTheme="majorHAnsi" w:cstheme="majorHAnsi"/>
-              </w:rPr>
-              <w:t xml:space="preserve"> day</w:t>
-            </w:r>
-            <w:r>
-              <w:rPr>
-                <w:rFonts w:asciiTheme="majorHAnsi" w:hAnsiTheme="majorHAnsi" w:cstheme="majorHAnsi"/>
-              </w:rPr>
-              <w:t>s</w:t>
+              <w:t>3 days</w:t>
             </w:r>
           </w:p>
         </w:tc>
@@ -6382,13 +6401,7 @@
               <w:rPr>
                 <w:iCs/>
               </w:rPr>
-              <w:t>5</w:t>
-            </w:r>
-            <w:r>
-              <w:rPr>
-                <w:iCs/>
-              </w:rPr>
-              <w:t xml:space="preserve"> days</w:t>
+              <w:t>5 days</w:t>
             </w:r>
           </w:p>
         </w:tc>
@@ -6411,13 +6424,7 @@
               <w:rPr>
                 <w:iCs/>
               </w:rPr>
-              <w:t xml:space="preserve">300k </w:t>
-            </w:r>
-            <w:r>
-              <w:rPr>
-                <w:iCs/>
-              </w:rPr>
-              <w:t>VND per hour</w:t>
+              <w:t>300k VND per hour</w:t>
             </w:r>
           </w:p>
         </w:tc>
@@ -6463,13 +6470,7 @@
               <w:rPr>
                 <w:iCs/>
               </w:rPr>
-              <w:t>9.0</w:t>
-            </w:r>
-            <w:r>
-              <w:rPr>
-                <w:iCs/>
-              </w:rPr>
-              <w:t>00.000 VND</w:t>
+              <w:t>9.000.000 VND</w:t>
             </w:r>
           </w:p>
         </w:tc>
@@ -6748,10 +6749,7 @@
         <w:t xml:space="preserve"> Total cost: </w:t>
       </w:r>
       <w:r>
-        <w:t>104.400.000 + 131.100.000 = 235.500.000</w:t>
-      </w:r>
-      <w:r>
-        <w:t xml:space="preserve"> VND</w:t>
+        <w:t>104.400.000 + 131.100.000 = 235.500.000 VND</w:t>
       </w:r>
     </w:p>
     <w:p>
@@ -8412,11 +8410,19 @@
         <w:tc>
           <w:tcPr>
             <w:tcW w:w="701" w:type="dxa"/>
+            <w:vAlign w:val="center"/>
           </w:tcPr>
           <w:p>
             <w:pPr>
               <w:pStyle w:val="infoblue0"/>
-              <w:ind w:left="0"/>
+              <w:numPr>
+                <w:ilvl w:val="0"/>
+                <w:numId w:val="11"/>
+              </w:numPr>
+              <w:rPr>
+                <w:i w:val="0"/>
+                <w:color w:val="auto"/>
+              </w:rPr>
             </w:pPr>
           </w:p>
         </w:tc>
@@ -8428,7 +8434,25 @@
             <w:pPr>
               <w:pStyle w:val="infoblue0"/>
               <w:ind w:left="0"/>
-            </w:pPr>
+              <w:rPr>
+                <w:i w:val="0"/>
+                <w:color w:val="auto"/>
+              </w:rPr>
+            </w:pPr>
+            <w:r>
+              <w:rPr>
+                <w:i w:val="0"/>
+                <w:color w:val="auto"/>
+              </w:rPr>
+              <w:t>Website function c</w:t>
+            </w:r>
+            <w:r>
+              <w:rPr>
+                <w:i w:val="0"/>
+                <w:color w:val="auto"/>
+              </w:rPr>
+              <w:t>annot work perfectly as expected</w:t>
+            </w:r>
           </w:p>
         </w:tc>
         <w:tc>
@@ -8439,7 +8463,18 @@
             <w:pPr>
               <w:pStyle w:val="infoblue0"/>
               <w:ind w:left="0"/>
-            </w:pPr>
+              <w:rPr>
+                <w:i w:val="0"/>
+                <w:color w:val="auto"/>
+              </w:rPr>
+            </w:pPr>
+            <w:r>
+              <w:rPr>
+                <w:i w:val="0"/>
+                <w:color w:val="auto"/>
+              </w:rPr>
+              <w:t>Likely</w:t>
+            </w:r>
           </w:p>
         </w:tc>
         <w:tc>
@@ -8450,7 +8485,18 @@
             <w:pPr>
               <w:pStyle w:val="infoblue0"/>
               <w:ind w:left="0"/>
-            </w:pPr>
+              <w:rPr>
+                <w:i w:val="0"/>
+                <w:color w:val="auto"/>
+              </w:rPr>
+            </w:pPr>
+            <w:r>
+              <w:rPr>
+                <w:i w:val="0"/>
+                <w:color w:val="auto"/>
+              </w:rPr>
+              <w:t>Product</w:t>
+            </w:r>
           </w:p>
         </w:tc>
         <w:tc>
@@ -8461,7 +8507,18 @@
             <w:pPr>
               <w:pStyle w:val="infoblue0"/>
               <w:ind w:left="0"/>
-            </w:pPr>
+              <w:rPr>
+                <w:i w:val="0"/>
+                <w:color w:val="auto"/>
+              </w:rPr>
+            </w:pPr>
+            <w:r>
+              <w:rPr>
+                <w:i w:val="0"/>
+                <w:color w:val="auto"/>
+              </w:rPr>
+              <w:t>High</w:t>
+            </w:r>
           </w:p>
         </w:tc>
         <w:tc>
@@ -8473,6 +8530,37 @@
               <w:pStyle w:val="infoblue0"/>
               <w:ind w:left="0"/>
             </w:pPr>
+            <w:r>
+              <w:rPr>
+                <w:i w:val="0"/>
+                <w:color w:val="auto"/>
+              </w:rPr>
+              <w:t>Clean code and a</w:t>
+            </w:r>
+            <w:r>
+              <w:rPr>
+                <w:i w:val="0"/>
+                <w:color w:val="auto"/>
+              </w:rPr>
+              <w:t xml:space="preserve">lways </w:t>
+            </w:r>
+            <w:r>
+              <w:rPr>
+                <w:i w:val="0"/>
+                <w:color w:val="auto"/>
+              </w:rPr>
+              <w:t>test</w:t>
+            </w:r>
+            <w:r>
+              <w:rPr>
+                <w:i w:val="0"/>
+                <w:color w:val="auto"/>
+              </w:rPr>
+              <w:t xml:space="preserve"> thoroughly before releasing</w:t>
+            </w:r>
+            <w:r>
+              <w:t>.</w:t>
+            </w:r>
           </w:p>
         </w:tc>
       </w:tr>
@@ -8480,11 +8568,19 @@
         <w:tc>
           <w:tcPr>
             <w:tcW w:w="701" w:type="dxa"/>
+            <w:vAlign w:val="center"/>
           </w:tcPr>
           <w:p>
             <w:pPr>
               <w:pStyle w:val="infoblue0"/>
-              <w:ind w:left="0"/>
+              <w:numPr>
+                <w:ilvl w:val="0"/>
+                <w:numId w:val="11"/>
+              </w:numPr>
+              <w:rPr>
+                <w:i w:val="0"/>
+                <w:color w:val="auto"/>
+              </w:rPr>
             </w:pPr>
           </w:p>
         </w:tc>
@@ -8496,7 +8592,46 @@
             <w:pPr>
               <w:pStyle w:val="infoblue0"/>
               <w:ind w:left="0"/>
-            </w:pPr>
+              <w:rPr>
+                <w:i w:val="0"/>
+                <w:color w:val="auto"/>
+              </w:rPr>
+            </w:pPr>
+            <w:r>
+              <w:rPr>
+                <w:i w:val="0"/>
+                <w:color w:val="auto"/>
+              </w:rPr>
+              <w:t xml:space="preserve">Staff </w:t>
+            </w:r>
+            <w:r>
+              <w:rPr>
+                <w:i w:val="0"/>
+                <w:color w:val="auto"/>
+              </w:rPr>
+              <w:t>trouble (sick</w:t>
+            </w:r>
+            <w:r>
+              <w:rPr>
+                <w:i w:val="0"/>
+                <w:color w:val="auto"/>
+              </w:rPr>
+              <w:t>ness</w:t>
+            </w:r>
+            <w:r>
+              <w:rPr>
+                <w:i w:val="0"/>
+                <w:color w:val="auto"/>
+              </w:rPr>
+              <w:t>, accident</w:t>
+            </w:r>
+            <w:r>
+              <w:rPr>
+                <w:i w:val="0"/>
+                <w:color w:val="auto"/>
+              </w:rPr>
+              <w:t>,…)</w:t>
+            </w:r>
           </w:p>
         </w:tc>
         <w:tc>
@@ -8507,7 +8642,18 @@
             <w:pPr>
               <w:pStyle w:val="infoblue0"/>
               <w:ind w:left="0"/>
-            </w:pPr>
+              <w:rPr>
+                <w:i w:val="0"/>
+                <w:color w:val="auto"/>
+              </w:rPr>
+            </w:pPr>
+            <w:r>
+              <w:rPr>
+                <w:i w:val="0"/>
+                <w:color w:val="auto"/>
+              </w:rPr>
+              <w:t>Seldom</w:t>
+            </w:r>
           </w:p>
         </w:tc>
         <w:tc>
@@ -8518,7 +8664,18 @@
             <w:pPr>
               <w:pStyle w:val="infoblue0"/>
               <w:ind w:left="0"/>
-            </w:pPr>
+              <w:rPr>
+                <w:i w:val="0"/>
+                <w:color w:val="auto"/>
+              </w:rPr>
+            </w:pPr>
+            <w:r>
+              <w:rPr>
+                <w:i w:val="0"/>
+                <w:color w:val="auto"/>
+              </w:rPr>
+              <w:t>Project</w:t>
+            </w:r>
           </w:p>
         </w:tc>
         <w:tc>
@@ -8529,7 +8686,18 @@
             <w:pPr>
               <w:pStyle w:val="infoblue0"/>
               <w:ind w:left="0"/>
-            </w:pPr>
+              <w:rPr>
+                <w:i w:val="0"/>
+                <w:color w:val="auto"/>
+              </w:rPr>
+            </w:pPr>
+            <w:r>
+              <w:rPr>
+                <w:i w:val="0"/>
+                <w:color w:val="auto"/>
+              </w:rPr>
+              <w:t>Low</w:t>
+            </w:r>
           </w:p>
         </w:tc>
         <w:tc>
@@ -8540,7 +8708,88 @@
             <w:pPr>
               <w:pStyle w:val="infoblue0"/>
               <w:ind w:left="0"/>
-            </w:pPr>
+              <w:rPr>
+                <w:i w:val="0"/>
+                <w:color w:val="auto"/>
+              </w:rPr>
+            </w:pPr>
+            <w:r>
+              <w:rPr>
+                <w:i w:val="0"/>
+                <w:color w:val="auto"/>
+              </w:rPr>
+              <w:t>Reorganise team</w:t>
+            </w:r>
+            <w:r>
+              <w:rPr>
+                <w:i w:val="0"/>
+                <w:color w:val="auto"/>
+              </w:rPr>
+              <w:t xml:space="preserve"> and give </w:t>
+            </w:r>
+            <w:r>
+              <w:rPr>
+                <w:i w:val="0"/>
+                <w:color w:val="auto"/>
+              </w:rPr>
+              <w:t>extra</w:t>
+            </w:r>
+            <w:r>
+              <w:rPr>
+                <w:i w:val="0"/>
+                <w:color w:val="auto"/>
+              </w:rPr>
+              <w:t xml:space="preserve"> training</w:t>
+            </w:r>
+            <w:r>
+              <w:rPr>
+                <w:i w:val="0"/>
+                <w:color w:val="auto"/>
+              </w:rPr>
+              <w:t xml:space="preserve"> (if necessary)</w:t>
+            </w:r>
+            <w:r>
+              <w:rPr>
+                <w:i w:val="0"/>
+                <w:color w:val="auto"/>
+              </w:rPr>
+              <w:t xml:space="preserve"> for the one</w:t>
+            </w:r>
+            <w:r>
+              <w:rPr>
+                <w:i w:val="0"/>
+                <w:color w:val="auto"/>
+              </w:rPr>
+              <w:t xml:space="preserve"> who</w:t>
+            </w:r>
+            <w:r>
+              <w:rPr>
+                <w:i w:val="0"/>
+                <w:color w:val="auto"/>
+              </w:rPr>
+              <w:t xml:space="preserve"> </w:t>
+            </w:r>
+            <w:r>
+              <w:rPr>
+                <w:i w:val="0"/>
+                <w:color w:val="auto"/>
+              </w:rPr>
+              <w:t>assigned to</w:t>
+            </w:r>
+            <w:r>
+              <w:rPr>
+                <w:i w:val="0"/>
+                <w:color w:val="auto"/>
+              </w:rPr>
+              <w:t xml:space="preserve"> new position</w:t>
+            </w:r>
+            <w:r>
+              <w:rPr>
+                <w:i w:val="0"/>
+                <w:color w:val="auto"/>
+              </w:rPr>
+              <w:t>.</w:t>
+            </w:r>
           </w:p>
         </w:tc>
       </w:tr>
@@ -8548,11 +8797,19 @@
         <w:tc>
           <w:tcPr>
             <w:tcW w:w="701" w:type="dxa"/>
+            <w:vAlign w:val="center"/>
           </w:tcPr>
           <w:p>
             <w:pPr>
               <w:pStyle w:val="infoblue0"/>
-              <w:ind w:left="0"/>
+              <w:numPr>
+                <w:ilvl w:val="0"/>
+                <w:numId w:val="11"/>
+              </w:numPr>
+              <w:rPr>
+                <w:i w:val="0"/>
+                <w:color w:val="auto"/>
+              </w:rPr>
             </w:pPr>
           </w:p>
         </w:tc>
@@ -8564,7 +8821,18 @@
             <w:pPr>
               <w:pStyle w:val="infoblue0"/>
               <w:ind w:left="0"/>
-            </w:pPr>
+              <w:rPr>
+                <w:i w:val="0"/>
+                <w:color w:val="auto"/>
+              </w:rPr>
+            </w:pPr>
+            <w:r>
+              <w:rPr>
+                <w:i w:val="0"/>
+                <w:color w:val="auto"/>
+              </w:rPr>
+              <w:t>Database performance</w:t>
+            </w:r>
           </w:p>
         </w:tc>
         <w:tc>
@@ -8575,7 +8843,18 @@
             <w:pPr>
               <w:pStyle w:val="infoblue0"/>
               <w:ind w:left="0"/>
-            </w:pPr>
+              <w:rPr>
+                <w:i w:val="0"/>
+                <w:color w:val="auto"/>
+              </w:rPr>
+            </w:pPr>
+            <w:r>
+              <w:rPr>
+                <w:i w:val="0"/>
+                <w:color w:val="auto"/>
+              </w:rPr>
+              <w:t>Occational</w:t>
+            </w:r>
           </w:p>
         </w:tc>
         <w:tc>
@@ -8586,7 +8865,18 @@
             <w:pPr>
               <w:pStyle w:val="infoblue0"/>
               <w:ind w:left="0"/>
-            </w:pPr>
+              <w:rPr>
+                <w:i w:val="0"/>
+                <w:color w:val="auto"/>
+              </w:rPr>
+            </w:pPr>
+            <w:r>
+              <w:rPr>
+                <w:i w:val="0"/>
+                <w:color w:val="auto"/>
+              </w:rPr>
+              <w:t>Product</w:t>
+            </w:r>
           </w:p>
         </w:tc>
         <w:tc>
@@ -8597,7 +8887,18 @@
             <w:pPr>
               <w:pStyle w:val="infoblue0"/>
               <w:ind w:left="0"/>
-            </w:pPr>
+              <w:rPr>
+                <w:i w:val="0"/>
+                <w:color w:val="auto"/>
+              </w:rPr>
+            </w:pPr>
+            <w:r>
+              <w:rPr>
+                <w:i w:val="0"/>
+                <w:color w:val="auto"/>
+              </w:rPr>
+              <w:t>Medium</w:t>
+            </w:r>
           </w:p>
         </w:tc>
         <w:tc>
@@ -8608,7 +8909,25 @@
             <w:pPr>
               <w:pStyle w:val="infoblue0"/>
               <w:ind w:left="0"/>
-            </w:pPr>
+              <w:rPr>
+                <w:i w:val="0"/>
+                <w:color w:val="auto"/>
+              </w:rPr>
+            </w:pPr>
+            <w:r>
+              <w:rPr>
+                <w:i w:val="0"/>
+                <w:color w:val="auto"/>
+              </w:rPr>
+              <w:t xml:space="preserve">Investigate what cause the </w:t>
+            </w:r>
+            <w:r>
+              <w:rPr>
+                <w:i w:val="0"/>
+                <w:color w:val="auto"/>
+              </w:rPr>
+              <w:t>problem, change database (if necessary).</w:t>
+            </w:r>
           </w:p>
         </w:tc>
       </w:tr>
@@ -9001,11 +9320,21 @@
             </w:rPr>
             <w:t>Ó</w:t>
           </w:r>
-          <w:fldSimple w:instr=" DOCPROPERTY &quot;Company&quot;  \* MERGEFORMAT ">
-            <w:r>
-              <w:t>Group 08</w:t>
-            </w:r>
-          </w:fldSimple>
+          <w:r>
+            <w:fldChar w:fldCharType="begin"/>
+          </w:r>
+          <w:r>
+            <w:instrText xml:space="preserve"> DOCPROPERTY "Company"  \* MERGEFORMAT </w:instrText>
+          </w:r>
+          <w:r>
+            <w:fldChar w:fldCharType="separate"/>
+          </w:r>
+          <w:r>
+            <w:t>Group 08</w:t>
+          </w:r>
+          <w:r>
+            <w:fldChar w:fldCharType="end"/>
+          </w:r>
           <w:r>
             <w:t xml:space="preserve">, </w:t>
           </w:r>
@@ -9279,11 +9608,21 @@
           <w:tcW w:w="6379" w:type="dxa"/>
         </w:tcPr>
         <w:p>
-          <w:fldSimple w:instr=" SUBJECT  \* MERGEFORMAT ">
-            <w:r>
-              <w:t>MOVIE STREAMING WEBSITE</w:t>
-            </w:r>
-          </w:fldSimple>
+          <w:r>
+            <w:fldChar w:fldCharType="begin"/>
+          </w:r>
+          <w:r>
+            <w:instrText xml:space="preserve"> SUBJECT  \* MERGEFORMAT </w:instrText>
+          </w:r>
+          <w:r>
+            <w:fldChar w:fldCharType="separate"/>
+          </w:r>
+          <w:r>
+            <w:t>MOVIE STREAMING WEBSITE</w:t>
+          </w:r>
+          <w:r>
+            <w:fldChar w:fldCharType="end"/>
+          </w:r>
         </w:p>
       </w:tc>
       <w:tc>
@@ -9310,11 +9649,21 @@
           <w:tcW w:w="6379" w:type="dxa"/>
         </w:tcPr>
         <w:p>
-          <w:fldSimple w:instr=" TITLE  \* MERGEFORMAT ">
-            <w:r>
-              <w:t>Software Development Plan</w:t>
-            </w:r>
-          </w:fldSimple>
+          <w:r>
+            <w:fldChar w:fldCharType="begin"/>
+          </w:r>
+          <w:r>
+            <w:instrText xml:space="preserve"> TITLE  \* MERGEFORMAT </w:instrText>
+          </w:r>
+          <w:r>
+            <w:fldChar w:fldCharType="separate"/>
+          </w:r>
+          <w:r>
+            <w:t>Software Development Plan</w:t>
+          </w:r>
+          <w:r>
+            <w:fldChar w:fldCharType="end"/>
+          </w:r>
         </w:p>
       </w:tc>
       <w:tc>
@@ -9470,6 +9819,95 @@
     </w:lvl>
   </w:abstractNum>
   <w:abstractNum w:abstractNumId="1" w15:restartNumberingAfterBreak="0">
+    <w:nsid w:val="05926A97"/>
+    <w:multiLevelType w:val="hybridMultilevel"/>
+    <w:tmpl w:val="161EF092"/>
+    <w:lvl w:ilvl="0" w:tplc="BB788372">
+      <w:start w:val="1"/>
+      <w:numFmt w:val="decimal"/>
+      <w:lvlText w:val="00%1"/>
+      <w:lvlJc w:val="center"/>
+      <w:pPr>
+        <w:ind w:left="501" w:hanging="360"/>
+      </w:pPr>
+      <w:rPr>
+        <w:rFonts w:hint="default"/>
+      </w:rPr>
+    </w:lvl>
+    <w:lvl w:ilvl="1" w:tplc="042A0019" w:tentative="1">
+      <w:start w:val="1"/>
+      <w:numFmt w:val="lowerLetter"/>
+      <w:lvlText w:val="%2."/>
+      <w:lvlJc w:val="left"/>
+      <w:pPr>
+        <w:ind w:left="1221" w:hanging="360"/>
+      </w:pPr>
+    </w:lvl>
+    <w:lvl w:ilvl="2" w:tplc="042A001B" w:tentative="1">
+      <w:start w:val="1"/>
+      <w:numFmt w:val="lowerRoman"/>
+      <w:lvlText w:val="%3."/>
+      <w:lvlJc w:val="right"/>
+      <w:pPr>
+        <w:ind w:left="1941" w:hanging="180"/>
+      </w:pPr>
+    </w:lvl>
+    <w:lvl w:ilvl="3" w:tplc="042A000F" w:tentative="1">
+      <w:start w:val="1"/>
+      <w:numFmt w:val="decimal"/>
+      <w:lvlText w:val="%4."/>
+      <w:lvlJc w:val="left"/>
+      <w:pPr>
+        <w:ind w:left="2661" w:hanging="360"/>
+      </w:pPr>
+    </w:lvl>
+    <w:lvl w:ilvl="4" w:tplc="042A0019" w:tentative="1">
+      <w:start w:val="1"/>
+      <w:numFmt w:val="lowerLetter"/>
+      <w:lvlText w:val="%5."/>
+      <w:lvlJc w:val="left"/>
+      <w:pPr>
+        <w:ind w:left="3381" w:hanging="360"/>
+      </w:pPr>
+    </w:lvl>
+    <w:lvl w:ilvl="5" w:tplc="042A001B" w:tentative="1">
+      <w:start w:val="1"/>
+      <w:numFmt w:val="lowerRoman"/>
+      <w:lvlText w:val="%6."/>
+      <w:lvlJc w:val="right"/>
+      <w:pPr>
+        <w:ind w:left="4101" w:hanging="180"/>
+      </w:pPr>
+    </w:lvl>
+    <w:lvl w:ilvl="6" w:tplc="042A000F" w:tentative="1">
+      <w:start w:val="1"/>
+      <w:numFmt w:val="decimal"/>
+      <w:lvlText w:val="%7."/>
+      <w:lvlJc w:val="left"/>
+      <w:pPr>
+        <w:ind w:left="4821" w:hanging="360"/>
+      </w:pPr>
+    </w:lvl>
+    <w:lvl w:ilvl="7" w:tplc="042A0019" w:tentative="1">
+      <w:start w:val="1"/>
+      <w:numFmt w:val="lowerLetter"/>
+      <w:lvlText w:val="%8."/>
+      <w:lvlJc w:val="left"/>
+      <w:pPr>
+        <w:ind w:left="5541" w:hanging="360"/>
+      </w:pPr>
+    </w:lvl>
+    <w:lvl w:ilvl="8" w:tplc="042A001B" w:tentative="1">
+      <w:start w:val="1"/>
+      <w:numFmt w:val="lowerRoman"/>
+      <w:lvlText w:val="%9."/>
+      <w:lvlJc w:val="right"/>
+      <w:pPr>
+        <w:ind w:left="6261" w:hanging="180"/>
+      </w:pPr>
+    </w:lvl>
+  </w:abstractNum>
+  <w:abstractNum w:abstractNumId="2" w15:restartNumberingAfterBreak="0">
     <w:nsid w:val="0B504049"/>
     <w:multiLevelType w:val="hybridMultilevel"/>
     <w:tmpl w:val="EDA20CFA"/>
@@ -9609,7 +10047,185 @@
       </w:rPr>
     </w:lvl>
   </w:abstractNum>
-  <w:abstractNum w:abstractNumId="2" w15:restartNumberingAfterBreak="0">
+  <w:abstractNum w:abstractNumId="3" w15:restartNumberingAfterBreak="0">
+    <w:nsid w:val="182A2BF3"/>
+    <w:multiLevelType w:val="hybridMultilevel"/>
+    <w:tmpl w:val="6DCC84BA"/>
+    <w:lvl w:ilvl="0" w:tplc="042A000F">
+      <w:start w:val="1"/>
+      <w:numFmt w:val="decimal"/>
+      <w:lvlText w:val="%1."/>
+      <w:lvlJc w:val="left"/>
+      <w:pPr>
+        <w:ind w:left="501" w:hanging="360"/>
+      </w:pPr>
+      <w:rPr>
+        <w:rFonts w:hint="default"/>
+      </w:rPr>
+    </w:lvl>
+    <w:lvl w:ilvl="1" w:tplc="FFFFFFFF" w:tentative="1">
+      <w:start w:val="1"/>
+      <w:numFmt w:val="lowerLetter"/>
+      <w:lvlText w:val="%2."/>
+      <w:lvlJc w:val="left"/>
+      <w:pPr>
+        <w:ind w:left="1221" w:hanging="360"/>
+      </w:pPr>
+    </w:lvl>
+    <w:lvl w:ilvl="2" w:tplc="FFFFFFFF" w:tentative="1">
+      <w:start w:val="1"/>
+      <w:numFmt w:val="lowerRoman"/>
+      <w:lvlText w:val="%3."/>
+      <w:lvlJc w:val="right"/>
+      <w:pPr>
+        <w:ind w:left="1941" w:hanging="180"/>
+      </w:pPr>
+    </w:lvl>
+    <w:lvl w:ilvl="3" w:tplc="FFFFFFFF" w:tentative="1">
+      <w:start w:val="1"/>
+      <w:numFmt w:val="decimal"/>
+      <w:lvlText w:val="%4."/>
+      <w:lvlJc w:val="left"/>
+      <w:pPr>
+        <w:ind w:left="2661" w:hanging="360"/>
+      </w:pPr>
+    </w:lvl>
+    <w:lvl w:ilvl="4" w:tplc="FFFFFFFF" w:tentative="1">
+      <w:start w:val="1"/>
+      <w:numFmt w:val="lowerLetter"/>
+      <w:lvlText w:val="%5."/>
+      <w:lvlJc w:val="left"/>
+      <w:pPr>
+        <w:ind w:left="3381" w:hanging="360"/>
+      </w:pPr>
+    </w:lvl>
+    <w:lvl w:ilvl="5" w:tplc="FFFFFFFF" w:tentative="1">
+      <w:start w:val="1"/>
+      <w:numFmt w:val="lowerRoman"/>
+      <w:lvlText w:val="%6."/>
+      <w:lvlJc w:val="right"/>
+      <w:pPr>
+        <w:ind w:left="4101" w:hanging="180"/>
+      </w:pPr>
+    </w:lvl>
+    <w:lvl w:ilvl="6" w:tplc="FFFFFFFF" w:tentative="1">
+      <w:start w:val="1"/>
+      <w:numFmt w:val="decimal"/>
+      <w:lvlText w:val="%7."/>
+      <w:lvlJc w:val="left"/>
+      <w:pPr>
+        <w:ind w:left="4821" w:hanging="360"/>
+      </w:pPr>
+    </w:lvl>
+    <w:lvl w:ilvl="7" w:tplc="FFFFFFFF" w:tentative="1">
+      <w:start w:val="1"/>
+      <w:numFmt w:val="lowerLetter"/>
+      <w:lvlText w:val="%8."/>
+      <w:lvlJc w:val="left"/>
+      <w:pPr>
+        <w:ind w:left="5541" w:hanging="360"/>
+      </w:pPr>
+    </w:lvl>
+    <w:lvl w:ilvl="8" w:tplc="FFFFFFFF" w:tentative="1">
+      <w:start w:val="1"/>
+      <w:numFmt w:val="lowerRoman"/>
+      <w:lvlText w:val="%9."/>
+      <w:lvlJc w:val="right"/>
+      <w:pPr>
+        <w:ind w:left="6261" w:hanging="180"/>
+      </w:pPr>
+    </w:lvl>
+  </w:abstractNum>
+  <w:abstractNum w:abstractNumId="4" w15:restartNumberingAfterBreak="0">
+    <w:nsid w:val="31067D81"/>
+    <w:multiLevelType w:val="hybridMultilevel"/>
+    <w:tmpl w:val="8D4AD374"/>
+    <w:lvl w:ilvl="0" w:tplc="B49EAF9C">
+      <w:start w:val="1"/>
+      <w:numFmt w:val="decimal"/>
+      <w:lvlText w:val="00%1"/>
+      <w:lvlJc w:val="left"/>
+      <w:pPr>
+        <w:ind w:left="720" w:hanging="360"/>
+      </w:pPr>
+      <w:rPr>
+        <w:rFonts w:hint="default"/>
+      </w:rPr>
+    </w:lvl>
+    <w:lvl w:ilvl="1" w:tplc="042A0019" w:tentative="1">
+      <w:start w:val="1"/>
+      <w:numFmt w:val="lowerLetter"/>
+      <w:lvlText w:val="%2."/>
+      <w:lvlJc w:val="left"/>
+      <w:pPr>
+        <w:ind w:left="1440" w:hanging="360"/>
+      </w:pPr>
+    </w:lvl>
+    <w:lvl w:ilvl="2" w:tplc="042A001B" w:tentative="1">
+      <w:start w:val="1"/>
+      <w:numFmt w:val="lowerRoman"/>
+      <w:lvlText w:val="%3."/>
+      <w:lvlJc w:val="right"/>
+      <w:pPr>
+        <w:ind w:left="2160" w:hanging="180"/>
+      </w:pPr>
+    </w:lvl>
+    <w:lvl w:ilvl="3" w:tplc="042A000F" w:tentative="1">
+      <w:start w:val="1"/>
+      <w:numFmt w:val="decimal"/>
+      <w:lvlText w:val="%4."/>
+      <w:lvlJc w:val="left"/>
+      <w:pPr>
+        <w:ind w:left="2880" w:hanging="360"/>
+      </w:pPr>
+    </w:lvl>
+    <w:lvl w:ilvl="4" w:tplc="042A0019" w:tentative="1">
+      <w:start w:val="1"/>
+      <w:numFmt w:val="lowerLetter"/>
+      <w:lvlText w:val="%5."/>
+      <w:lvlJc w:val="left"/>
+      <w:pPr>
+        <w:ind w:left="3600" w:hanging="360"/>
+      </w:pPr>
+    </w:lvl>
+    <w:lvl w:ilvl="5" w:tplc="042A001B" w:tentative="1">
+      <w:start w:val="1"/>
+      <w:numFmt w:val="lowerRoman"/>
+      <w:lvlText w:val="%6."/>
+      <w:lvlJc w:val="right"/>
+      <w:pPr>
+        <w:ind w:left="4320" w:hanging="180"/>
+      </w:pPr>
+    </w:lvl>
+    <w:lvl w:ilvl="6" w:tplc="042A000F" w:tentative="1">
+      <w:start w:val="1"/>
+      <w:numFmt w:val="decimal"/>
+      <w:lvlText w:val="%7."/>
+      <w:lvlJc w:val="left"/>
+      <w:pPr>
+        <w:ind w:left="5040" w:hanging="360"/>
+      </w:pPr>
+    </w:lvl>
+    <w:lvl w:ilvl="7" w:tplc="042A0019" w:tentative="1">
+      <w:start w:val="1"/>
+      <w:numFmt w:val="lowerLetter"/>
+      <w:lvlText w:val="%8."/>
+      <w:lvlJc w:val="left"/>
+      <w:pPr>
+        <w:ind w:left="5760" w:hanging="360"/>
+      </w:pPr>
+    </w:lvl>
+    <w:lvl w:ilvl="8" w:tplc="042A001B" w:tentative="1">
+      <w:start w:val="1"/>
+      <w:numFmt w:val="lowerRoman"/>
+      <w:lvlText w:val="%9."/>
+      <w:lvlJc w:val="right"/>
+      <w:pPr>
+        <w:ind w:left="6480" w:hanging="180"/>
+      </w:pPr>
+    </w:lvl>
+  </w:abstractNum>
+  <w:abstractNum w:abstractNumId="5" w15:restartNumberingAfterBreak="0">
     <w:nsid w:val="3C9156AF"/>
     <w:multiLevelType w:val="hybridMultilevel"/>
     <w:tmpl w:val="9050C71E"/>
@@ -9722,7 +10338,7 @@
       </w:rPr>
     </w:lvl>
   </w:abstractNum>
-  <w:abstractNum w:abstractNumId="3" w15:restartNumberingAfterBreak="0">
+  <w:abstractNum w:abstractNumId="6" w15:restartNumberingAfterBreak="0">
     <w:nsid w:val="40F07A14"/>
     <w:multiLevelType w:val="hybridMultilevel"/>
     <w:tmpl w:val="FC784956"/>
@@ -9834,7 +10450,7 @@
       </w:rPr>
     </w:lvl>
   </w:abstractNum>
-  <w:abstractNum w:abstractNumId="4" w15:restartNumberingAfterBreak="0">
+  <w:abstractNum w:abstractNumId="7" w15:restartNumberingAfterBreak="0">
     <w:nsid w:val="4DFD206C"/>
     <w:multiLevelType w:val="hybridMultilevel"/>
     <w:tmpl w:val="1EB43A50"/>
@@ -9947,7 +10563,7 @@
       </w:rPr>
     </w:lvl>
   </w:abstractNum>
-  <w:abstractNum w:abstractNumId="5" w15:restartNumberingAfterBreak="0">
+  <w:abstractNum w:abstractNumId="8" w15:restartNumberingAfterBreak="0">
     <w:nsid w:val="59241581"/>
     <w:multiLevelType w:val="hybridMultilevel"/>
     <w:tmpl w:val="CD0E2D38"/>
@@ -10033,7 +10649,7 @@
       </w:pPr>
     </w:lvl>
   </w:abstractNum>
-  <w:abstractNum w:abstractNumId="6" w15:restartNumberingAfterBreak="0">
+  <w:abstractNum w:abstractNumId="9" w15:restartNumberingAfterBreak="0">
     <w:nsid w:val="7737515E"/>
     <w:multiLevelType w:val="hybridMultilevel"/>
     <w:tmpl w:val="0A02420C"/>
@@ -10145,7 +10761,7 @@
       </w:rPr>
     </w:lvl>
   </w:abstractNum>
-  <w:abstractNum w:abstractNumId="7" w15:restartNumberingAfterBreak="0">
+  <w:abstractNum w:abstractNumId="10" w15:restartNumberingAfterBreak="0">
     <w:nsid w:val="7CE52A2C"/>
     <w:multiLevelType w:val="hybridMultilevel"/>
     <w:tmpl w:val="495A61CE"/>
@@ -10289,25 +10905,34 @@
     <w:abstractNumId w:val="0"/>
   </w:num>
   <w:num w:numId="2" w16cid:durableId="1244880388">
+    <w:abstractNumId w:val="10"/>
+  </w:num>
+  <w:num w:numId="3" w16cid:durableId="2139182762">
+    <w:abstractNumId w:val="2"/>
+  </w:num>
+  <w:num w:numId="4" w16cid:durableId="117530718">
     <w:abstractNumId w:val="7"/>
   </w:num>
-  <w:num w:numId="3" w16cid:durableId="2139182762">
-    <w:abstractNumId w:val="1"/>
+  <w:num w:numId="5" w16cid:durableId="653946972">
+    <w:abstractNumId w:val="9"/>
   </w:num>
-  <w:num w:numId="4" w16cid:durableId="117530718">
+  <w:num w:numId="6" w16cid:durableId="712851446">
+    <w:abstractNumId w:val="6"/>
+  </w:num>
+  <w:num w:numId="7" w16cid:durableId="237713495">
+    <w:abstractNumId w:val="5"/>
+  </w:num>
+  <w:num w:numId="8" w16cid:durableId="593707466">
+    <w:abstractNumId w:val="8"/>
+  </w:num>
+  <w:num w:numId="9" w16cid:durableId="268926238">
     <w:abstractNumId w:val="4"/>
   </w:num>
-  <w:num w:numId="5" w16cid:durableId="653946972">
-    <w:abstractNumId w:val="6"/>
-  </w:num>
-  <w:num w:numId="6" w16cid:durableId="712851446">
+  <w:num w:numId="10" w16cid:durableId="909771356">
     <w:abstractNumId w:val="3"/>
   </w:num>
-  <w:num w:numId="7" w16cid:durableId="237713495">
-    <w:abstractNumId w:val="2"/>
-  </w:num>
-  <w:num w:numId="8" w16cid:durableId="593707466">
-    <w:abstractNumId w:val="5"/>
+  <w:num w:numId="11" w16cid:durableId="1574505138">
+    <w:abstractNumId w:val="1"/>
   </w:num>
 </w:numbering>
 </file>
@@ -10857,7 +11482,6 @@
   <w:style w:type="character" w:default="1" w:styleId="DefaultParagraphFont">
     <w:name w:val="Default Paragraph Font"/>
     <w:uiPriority w:val="1"/>
-    <w:semiHidden/>
     <w:unhideWhenUsed/>
   </w:style>
   <w:style w:type="table" w:default="1" w:styleId="TableNormal">

</xml_diff>

<commit_message>
Update and complete SDP 2
</commit_message>
<xml_diff>
--- a/pa/PA2-Group08/PA2_Group08_Software_Development_Plan.docx
+++ b/pa/PA2-Group08/PA2_Group08_Software_Development_Plan.docx
@@ -10508,17 +10508,16 @@
       <w:tblPr>
         <w:tblStyle w:val="TableGrid"/>
         <w:tblW w:w="0" w:type="auto"/>
-        <w:tblInd w:w="720" w:type="dxa"/>
         <w:tblLook w:val="04A0" w:firstRow="1" w:lastRow="0" w:firstColumn="1" w:lastColumn="0" w:noHBand="0" w:noVBand="1"/>
       </w:tblPr>
       <w:tblGrid>
-        <w:gridCol w:w="3357"/>
-        <w:gridCol w:w="5499"/>
+        <w:gridCol w:w="816"/>
+        <w:gridCol w:w="1044"/>
       </w:tblGrid>
       <w:tr>
         <w:tc>
           <w:tcPr>
-            <w:tcW w:w="3357" w:type="dxa"/>
+            <w:tcW w:w="0" w:type="auto"/>
             <w:shd w:val="clear" w:color="auto" w:fill="BFBFBF" w:themeFill="background1" w:themeFillShade="BF"/>
             <w:vAlign w:val="center"/>
           </w:tcPr>
@@ -10547,7 +10546,7 @@
         </w:tc>
         <w:tc>
           <w:tcPr>
-            <w:tcW w:w="5499" w:type="dxa"/>
+            <w:tcW w:w="0" w:type="auto"/>
             <w:shd w:val="clear" w:color="auto" w:fill="BFBFBF" w:themeFill="background1" w:themeFillShade="BF"/>
             <w:vAlign w:val="center"/>
           </w:tcPr>
@@ -10566,7 +10565,7 @@
       <w:tr>
         <w:tc>
           <w:tcPr>
-            <w:tcW w:w="3357" w:type="dxa"/>
+            <w:tcW w:w="0" w:type="auto"/>
             <w:vAlign w:val="center"/>
           </w:tcPr>
           <w:p>
@@ -10582,7 +10581,7 @@
         </w:tc>
         <w:tc>
           <w:tcPr>
-            <w:tcW w:w="5499" w:type="dxa"/>
+            <w:tcW w:w="0" w:type="auto"/>
             <w:vAlign w:val="center"/>
           </w:tcPr>
           <w:p>
@@ -10605,7 +10604,7 @@
       <w:tr>
         <w:tc>
           <w:tcPr>
-            <w:tcW w:w="3357" w:type="dxa"/>
+            <w:tcW w:w="0" w:type="auto"/>
             <w:vAlign w:val="center"/>
           </w:tcPr>
           <w:p>
@@ -10621,7 +10620,7 @@
         </w:tc>
         <w:tc>
           <w:tcPr>
-            <w:tcW w:w="5499" w:type="dxa"/>
+            <w:tcW w:w="0" w:type="auto"/>
             <w:vAlign w:val="center"/>
           </w:tcPr>
           <w:p>
@@ -10644,7 +10643,7 @@
       <w:tr>
         <w:tc>
           <w:tcPr>
-            <w:tcW w:w="3357" w:type="dxa"/>
+            <w:tcW w:w="0" w:type="auto"/>
             <w:vAlign w:val="center"/>
           </w:tcPr>
           <w:p>
@@ -10660,7 +10659,7 @@
         </w:tc>
         <w:tc>
           <w:tcPr>
-            <w:tcW w:w="5499" w:type="dxa"/>
+            <w:tcW w:w="0" w:type="auto"/>
             <w:vAlign w:val="center"/>
           </w:tcPr>
           <w:p>
@@ -10683,7 +10682,7 @@
       <w:tr>
         <w:tc>
           <w:tcPr>
-            <w:tcW w:w="3357" w:type="dxa"/>
+            <w:tcW w:w="0" w:type="auto"/>
             <w:vAlign w:val="center"/>
           </w:tcPr>
           <w:p>
@@ -10699,7 +10698,7 @@
         </w:tc>
         <w:tc>
           <w:tcPr>
-            <w:tcW w:w="5499" w:type="dxa"/>
+            <w:tcW w:w="0" w:type="auto"/>
             <w:vAlign w:val="center"/>
           </w:tcPr>
           <w:p>

</xml_diff>

<commit_message>
Update and complete SDP 3
</commit_message>
<xml_diff>
--- a/pa/PA2-Group08/PA2_Group08_Software_Development_Plan.docx
+++ b/pa/PA2-Group08/PA2_Group08_Software_Development_Plan.docx
@@ -287,6 +287,9 @@
         <w:tc>
           <w:tcPr>
             <w:tcW w:w="2304" w:type="dxa"/>
+            <w:tcBorders>
+              <w:bottom w:val="single" w:sz="6" w:space="0" w:color="auto"/>
+            </w:tcBorders>
           </w:tcPr>
           <w:p>
             <w:pPr>
@@ -300,6 +303,9 @@
         <w:tc>
           <w:tcPr>
             <w:tcW w:w="1152" w:type="dxa"/>
+            <w:tcBorders>
+              <w:bottom w:val="single" w:sz="6" w:space="0" w:color="auto"/>
+            </w:tcBorders>
           </w:tcPr>
           <w:p>
             <w:pPr>
@@ -317,6 +323,9 @@
         <w:tc>
           <w:tcPr>
             <w:tcW w:w="3744" w:type="dxa"/>
+            <w:tcBorders>
+              <w:bottom w:val="single" w:sz="6" w:space="0" w:color="auto"/>
+            </w:tcBorders>
           </w:tcPr>
           <w:p>
             <w:pPr>
@@ -336,6 +345,9 @@
         <w:tc>
           <w:tcPr>
             <w:tcW w:w="2304" w:type="dxa"/>
+            <w:tcBorders>
+              <w:bottom w:val="single" w:sz="6" w:space="0" w:color="auto"/>
+            </w:tcBorders>
           </w:tcPr>
           <w:p>
             <w:pPr>
@@ -359,6 +371,9 @@
         <w:tc>
           <w:tcPr>
             <w:tcW w:w="2304" w:type="dxa"/>
+            <w:tcBorders>
+              <w:bottom w:val="single" w:sz="6" w:space="0" w:color="auto"/>
+            </w:tcBorders>
           </w:tcPr>
           <w:p>
             <w:pPr>
@@ -401,6 +416,9 @@
         <w:tc>
           <w:tcPr>
             <w:tcW w:w="2304" w:type="dxa"/>
+            <w:tcBorders>
+              <w:bottom w:val="single" w:sz="4" w:space="0" w:color="auto"/>
+            </w:tcBorders>
           </w:tcPr>
           <w:p>
             <w:pPr>
@@ -411,6 +429,9 @@
         <w:tc>
           <w:tcPr>
             <w:tcW w:w="1152" w:type="dxa"/>
+            <w:tcBorders>
+              <w:bottom w:val="single" w:sz="4" w:space="0" w:color="auto"/>
+            </w:tcBorders>
           </w:tcPr>
           <w:p>
             <w:pPr>
@@ -421,6 +442,9 @@
         <w:tc>
           <w:tcPr>
             <w:tcW w:w="3744" w:type="dxa"/>
+            <w:tcBorders>
+              <w:bottom w:val="single" w:sz="4" w:space="0" w:color="auto"/>
+            </w:tcBorders>
           </w:tcPr>
           <w:p>
             <w:pPr>
@@ -431,6 +455,9 @@
         <w:tc>
           <w:tcPr>
             <w:tcW w:w="2304" w:type="dxa"/>
+            <w:tcBorders>
+              <w:bottom w:val="single" w:sz="4" w:space="0" w:color="auto"/>
+            </w:tcBorders>
           </w:tcPr>
           <w:p>
             <w:pPr>
@@ -2404,19 +2431,18 @@
     <w:tbl>
       <w:tblPr>
         <w:tblStyle w:val="TableGrid"/>
-        <w:tblW w:w="0" w:type="auto"/>
-        <w:tblInd w:w="1300" w:type="dxa"/>
+        <w:tblW w:w="5000" w:type="pct"/>
         <w:tblLook w:val="04A0" w:firstRow="1" w:lastRow="0" w:firstColumn="1" w:lastColumn="0" w:noHBand="0" w:noVBand="1"/>
       </w:tblPr>
       <w:tblGrid>
-        <w:gridCol w:w="965"/>
-        <w:gridCol w:w="1683"/>
-        <w:gridCol w:w="4111"/>
+        <w:gridCol w:w="1368"/>
+        <w:gridCol w:w="2384"/>
+        <w:gridCol w:w="5824"/>
       </w:tblGrid>
       <w:tr>
         <w:tc>
           <w:tcPr>
-            <w:tcW w:w="965" w:type="dxa"/>
+            <w:tcW w:w="714" w:type="pct"/>
             <w:shd w:val="clear" w:color="auto" w:fill="000000" w:themeFill="text1"/>
             <w:vAlign w:val="center"/>
           </w:tcPr>
@@ -2445,7 +2471,7 @@
         </w:tc>
         <w:tc>
           <w:tcPr>
-            <w:tcW w:w="1683" w:type="dxa"/>
+            <w:tcW w:w="1245" w:type="pct"/>
             <w:shd w:val="clear" w:color="auto" w:fill="000000" w:themeFill="text1"/>
             <w:vAlign w:val="center"/>
           </w:tcPr>
@@ -2480,7 +2506,7 @@
         </w:tc>
         <w:tc>
           <w:tcPr>
-            <w:tcW w:w="4111" w:type="dxa"/>
+            <w:tcW w:w="3041" w:type="pct"/>
             <w:shd w:val="clear" w:color="auto" w:fill="000000" w:themeFill="text1"/>
             <w:vAlign w:val="center"/>
           </w:tcPr>
@@ -2509,7 +2535,7 @@
       <w:tr>
         <w:tc>
           <w:tcPr>
-            <w:tcW w:w="965" w:type="dxa"/>
+            <w:tcW w:w="714" w:type="pct"/>
             <w:vAlign w:val="center"/>
           </w:tcPr>
           <w:p>
@@ -2532,7 +2558,7 @@
         </w:tc>
         <w:tc>
           <w:tcPr>
-            <w:tcW w:w="1683" w:type="dxa"/>
+            <w:tcW w:w="1245" w:type="pct"/>
             <w:vAlign w:val="center"/>
           </w:tcPr>
           <w:p>
@@ -2561,7 +2587,7 @@
         </w:tc>
         <w:tc>
           <w:tcPr>
-            <w:tcW w:w="4111" w:type="dxa"/>
+            <w:tcW w:w="3041" w:type="pct"/>
             <w:vAlign w:val="center"/>
           </w:tcPr>
           <w:p>
@@ -2586,7 +2612,7 @@
       <w:tr>
         <w:tc>
           <w:tcPr>
-            <w:tcW w:w="965" w:type="dxa"/>
+            <w:tcW w:w="714" w:type="pct"/>
             <w:vAlign w:val="center"/>
           </w:tcPr>
           <w:p>
@@ -2609,7 +2635,7 @@
         </w:tc>
         <w:tc>
           <w:tcPr>
-            <w:tcW w:w="1683" w:type="dxa"/>
+            <w:tcW w:w="1245" w:type="pct"/>
             <w:vAlign w:val="center"/>
           </w:tcPr>
           <w:p>
@@ -2633,7 +2659,7 @@
         </w:tc>
         <w:tc>
           <w:tcPr>
-            <w:tcW w:w="4111" w:type="dxa"/>
+            <w:tcW w:w="3041" w:type="pct"/>
             <w:vAlign w:val="center"/>
           </w:tcPr>
           <w:p>
@@ -2657,7 +2683,7 @@
       <w:tr>
         <w:tc>
           <w:tcPr>
-            <w:tcW w:w="965" w:type="dxa"/>
+            <w:tcW w:w="714" w:type="pct"/>
             <w:vAlign w:val="center"/>
           </w:tcPr>
           <w:p>
@@ -2680,7 +2706,7 @@
         </w:tc>
         <w:tc>
           <w:tcPr>
-            <w:tcW w:w="1683" w:type="dxa"/>
+            <w:tcW w:w="1245" w:type="pct"/>
             <w:vAlign w:val="center"/>
           </w:tcPr>
           <w:p>
@@ -2704,7 +2730,7 @@
         </w:tc>
         <w:tc>
           <w:tcPr>
-            <w:tcW w:w="4111" w:type="dxa"/>
+            <w:tcW w:w="3041" w:type="pct"/>
             <w:vAlign w:val="center"/>
           </w:tcPr>
           <w:p>
@@ -2728,7 +2754,7 @@
       <w:tr>
         <w:tc>
           <w:tcPr>
-            <w:tcW w:w="965" w:type="dxa"/>
+            <w:tcW w:w="714" w:type="pct"/>
             <w:vAlign w:val="center"/>
           </w:tcPr>
           <w:p>
@@ -2751,7 +2777,7 @@
         </w:tc>
         <w:tc>
           <w:tcPr>
-            <w:tcW w:w="1683" w:type="dxa"/>
+            <w:tcW w:w="1245" w:type="pct"/>
             <w:vAlign w:val="center"/>
           </w:tcPr>
           <w:p>
@@ -2775,7 +2801,7 @@
         </w:tc>
         <w:tc>
           <w:tcPr>
-            <w:tcW w:w="4111" w:type="dxa"/>
+            <w:tcW w:w="3041" w:type="pct"/>
             <w:vAlign w:val="center"/>
           </w:tcPr>
           <w:p>
@@ -2799,7 +2825,7 @@
       <w:tr>
         <w:tc>
           <w:tcPr>
-            <w:tcW w:w="965" w:type="dxa"/>
+            <w:tcW w:w="714" w:type="pct"/>
             <w:vAlign w:val="center"/>
           </w:tcPr>
           <w:p>
@@ -2822,7 +2848,7 @@
         </w:tc>
         <w:tc>
           <w:tcPr>
-            <w:tcW w:w="1683" w:type="dxa"/>
+            <w:tcW w:w="1245" w:type="pct"/>
             <w:vAlign w:val="center"/>
           </w:tcPr>
           <w:p>
@@ -2846,7 +2872,7 @@
         </w:tc>
         <w:tc>
           <w:tcPr>
-            <w:tcW w:w="4111" w:type="dxa"/>
+            <w:tcW w:w="3041" w:type="pct"/>
             <w:vAlign w:val="center"/>
           </w:tcPr>
           <w:p>
@@ -2873,7 +2899,7 @@
       <w:tr>
         <w:tc>
           <w:tcPr>
-            <w:tcW w:w="965" w:type="dxa"/>
+            <w:tcW w:w="714" w:type="pct"/>
             <w:vAlign w:val="center"/>
           </w:tcPr>
           <w:p>
@@ -2896,7 +2922,7 @@
         </w:tc>
         <w:tc>
           <w:tcPr>
-            <w:tcW w:w="1683" w:type="dxa"/>
+            <w:tcW w:w="1245" w:type="pct"/>
             <w:vAlign w:val="center"/>
           </w:tcPr>
           <w:p>
@@ -2920,7 +2946,7 @@
         </w:tc>
         <w:tc>
           <w:tcPr>
-            <w:tcW w:w="4111" w:type="dxa"/>
+            <w:tcW w:w="3041" w:type="pct"/>
             <w:vAlign w:val="center"/>
           </w:tcPr>
           <w:p>
@@ -2947,7 +2973,7 @@
       <w:tr>
         <w:tc>
           <w:tcPr>
-            <w:tcW w:w="965" w:type="dxa"/>
+            <w:tcW w:w="714" w:type="pct"/>
             <w:vAlign w:val="center"/>
           </w:tcPr>
           <w:p>
@@ -2970,7 +2996,7 @@
         </w:tc>
         <w:tc>
           <w:tcPr>
-            <w:tcW w:w="1683" w:type="dxa"/>
+            <w:tcW w:w="1245" w:type="pct"/>
             <w:vAlign w:val="center"/>
           </w:tcPr>
           <w:p>
@@ -3007,7 +3033,7 @@
         </w:tc>
         <w:tc>
           <w:tcPr>
-            <w:tcW w:w="4111" w:type="dxa"/>
+            <w:tcW w:w="3041" w:type="pct"/>
             <w:vAlign w:val="center"/>
           </w:tcPr>
           <w:p>
@@ -3035,7 +3061,7 @@
       <w:tr>
         <w:tc>
           <w:tcPr>
-            <w:tcW w:w="965" w:type="dxa"/>
+            <w:tcW w:w="714" w:type="pct"/>
             <w:vAlign w:val="center"/>
           </w:tcPr>
           <w:p>
@@ -3058,7 +3084,7 @@
         </w:tc>
         <w:tc>
           <w:tcPr>
-            <w:tcW w:w="1683" w:type="dxa"/>
+            <w:tcW w:w="1245" w:type="pct"/>
             <w:vAlign w:val="center"/>
           </w:tcPr>
           <w:p>
@@ -3087,7 +3113,7 @@
         </w:tc>
         <w:tc>
           <w:tcPr>
-            <w:tcW w:w="4111" w:type="dxa"/>
+            <w:tcW w:w="3041" w:type="pct"/>
             <w:vAlign w:val="center"/>
           </w:tcPr>
           <w:p>
@@ -3670,21 +3696,20 @@
     <w:tbl>
       <w:tblPr>
         <w:tblStyle w:val="TableGrid"/>
-        <w:tblW w:w="0" w:type="auto"/>
-        <w:tblInd w:w="720" w:type="dxa"/>
+        <w:tblW w:w="5000" w:type="pct"/>
         <w:tblLook w:val="04A0" w:firstRow="1" w:lastRow="0" w:firstColumn="1" w:lastColumn="0" w:noHBand="0" w:noVBand="1"/>
       </w:tblPr>
       <w:tblGrid>
-        <w:gridCol w:w="1472"/>
-        <w:gridCol w:w="1602"/>
-        <w:gridCol w:w="1984"/>
-        <w:gridCol w:w="1276"/>
-        <w:gridCol w:w="2522"/>
+        <w:gridCol w:w="1594"/>
+        <w:gridCol w:w="1731"/>
+        <w:gridCol w:w="2145"/>
+        <w:gridCol w:w="1379"/>
+        <w:gridCol w:w="2727"/>
       </w:tblGrid>
       <w:tr>
         <w:tc>
           <w:tcPr>
-            <w:tcW w:w="1472" w:type="dxa"/>
+            <w:tcW w:w="832" w:type="pct"/>
             <w:shd w:val="clear" w:color="auto" w:fill="000000" w:themeFill="text1"/>
           </w:tcPr>
           <w:p>
@@ -3717,7 +3742,7 @@
         </w:tc>
         <w:tc>
           <w:tcPr>
-            <w:tcW w:w="1602" w:type="dxa"/>
+            <w:tcW w:w="904" w:type="pct"/>
             <w:shd w:val="clear" w:color="auto" w:fill="000000" w:themeFill="text1"/>
             <w:vAlign w:val="center"/>
           </w:tcPr>
@@ -3744,7 +3769,7 @@
         </w:tc>
         <w:tc>
           <w:tcPr>
-            <w:tcW w:w="1984" w:type="dxa"/>
+            <w:tcW w:w="1120" w:type="pct"/>
             <w:shd w:val="clear" w:color="auto" w:fill="000000" w:themeFill="text1"/>
             <w:vAlign w:val="center"/>
           </w:tcPr>
@@ -3771,7 +3796,7 @@
         </w:tc>
         <w:tc>
           <w:tcPr>
-            <w:tcW w:w="1276" w:type="dxa"/>
+            <w:tcW w:w="720" w:type="pct"/>
             <w:shd w:val="clear" w:color="auto" w:fill="000000" w:themeFill="text1"/>
             <w:vAlign w:val="center"/>
           </w:tcPr>
@@ -3799,7 +3824,7 @@
         </w:tc>
         <w:tc>
           <w:tcPr>
-            <w:tcW w:w="2522" w:type="dxa"/>
+            <w:tcW w:w="1424" w:type="pct"/>
             <w:shd w:val="clear" w:color="auto" w:fill="000000" w:themeFill="text1"/>
             <w:vAlign w:val="center"/>
           </w:tcPr>
@@ -3829,7 +3854,7 @@
       <w:tr>
         <w:tc>
           <w:tcPr>
-            <w:tcW w:w="1472" w:type="dxa"/>
+            <w:tcW w:w="832" w:type="pct"/>
           </w:tcPr>
           <w:p>
             <w:pPr>
@@ -3849,7 +3874,7 @@
         </w:tc>
         <w:tc>
           <w:tcPr>
-            <w:tcW w:w="1602" w:type="dxa"/>
+            <w:tcW w:w="904" w:type="pct"/>
             <w:vAlign w:val="center"/>
           </w:tcPr>
           <w:p>
@@ -3870,7 +3895,7 @@
         </w:tc>
         <w:tc>
           <w:tcPr>
-            <w:tcW w:w="1984" w:type="dxa"/>
+            <w:tcW w:w="1120" w:type="pct"/>
             <w:vAlign w:val="center"/>
           </w:tcPr>
           <w:p>
@@ -3891,7 +3916,7 @@
         </w:tc>
         <w:tc>
           <w:tcPr>
-            <w:tcW w:w="1276" w:type="dxa"/>
+            <w:tcW w:w="720" w:type="pct"/>
             <w:vAlign w:val="center"/>
           </w:tcPr>
           <w:p>
@@ -3915,7 +3940,7 @@
         </w:tc>
         <w:tc>
           <w:tcPr>
-            <w:tcW w:w="2522" w:type="dxa"/>
+            <w:tcW w:w="1424" w:type="pct"/>
           </w:tcPr>
           <w:p>
             <w:pPr>
@@ -3940,7 +3965,7 @@
       <w:tr>
         <w:tc>
           <w:tcPr>
-            <w:tcW w:w="1472" w:type="dxa"/>
+            <w:tcW w:w="832" w:type="pct"/>
           </w:tcPr>
           <w:p>
             <w:pPr>
@@ -3966,7 +3991,7 @@
         </w:tc>
         <w:tc>
           <w:tcPr>
-            <w:tcW w:w="1602" w:type="dxa"/>
+            <w:tcW w:w="904" w:type="pct"/>
             <w:vAlign w:val="center"/>
           </w:tcPr>
           <w:p>
@@ -3987,7 +4012,7 @@
         </w:tc>
         <w:tc>
           <w:tcPr>
-            <w:tcW w:w="1984" w:type="dxa"/>
+            <w:tcW w:w="1120" w:type="pct"/>
             <w:vAlign w:val="center"/>
           </w:tcPr>
           <w:p>
@@ -4008,7 +4033,7 @@
         </w:tc>
         <w:tc>
           <w:tcPr>
-            <w:tcW w:w="1276" w:type="dxa"/>
+            <w:tcW w:w="720" w:type="pct"/>
             <w:vAlign w:val="center"/>
           </w:tcPr>
           <w:p>
@@ -4032,7 +4057,7 @@
         </w:tc>
         <w:tc>
           <w:tcPr>
-            <w:tcW w:w="2522" w:type="dxa"/>
+            <w:tcW w:w="1424" w:type="pct"/>
           </w:tcPr>
           <w:p>
             <w:pPr>
@@ -4063,7 +4088,7 @@
       <w:tr>
         <w:tc>
           <w:tcPr>
-            <w:tcW w:w="1472" w:type="dxa"/>
+            <w:tcW w:w="832" w:type="pct"/>
           </w:tcPr>
           <w:p>
             <w:pPr>
@@ -4089,7 +4114,7 @@
         </w:tc>
         <w:tc>
           <w:tcPr>
-            <w:tcW w:w="1602" w:type="dxa"/>
+            <w:tcW w:w="904" w:type="pct"/>
             <w:vAlign w:val="center"/>
           </w:tcPr>
           <w:p>
@@ -4110,7 +4135,7 @@
         </w:tc>
         <w:tc>
           <w:tcPr>
-            <w:tcW w:w="1984" w:type="dxa"/>
+            <w:tcW w:w="1120" w:type="pct"/>
             <w:vAlign w:val="center"/>
           </w:tcPr>
           <w:p>
@@ -4131,7 +4156,7 @@
         </w:tc>
         <w:tc>
           <w:tcPr>
-            <w:tcW w:w="1276" w:type="dxa"/>
+            <w:tcW w:w="720" w:type="pct"/>
             <w:vAlign w:val="center"/>
           </w:tcPr>
           <w:p>
@@ -4155,7 +4180,7 @@
         </w:tc>
         <w:tc>
           <w:tcPr>
-            <w:tcW w:w="2522" w:type="dxa"/>
+            <w:tcW w:w="1424" w:type="pct"/>
           </w:tcPr>
           <w:p>
             <w:pPr>
@@ -4186,7 +4211,7 @@
       <w:tr>
         <w:tc>
           <w:tcPr>
-            <w:tcW w:w="1472" w:type="dxa"/>
+            <w:tcW w:w="832" w:type="pct"/>
           </w:tcPr>
           <w:p>
             <w:pPr>
@@ -4212,7 +4237,7 @@
         </w:tc>
         <w:tc>
           <w:tcPr>
-            <w:tcW w:w="1602" w:type="dxa"/>
+            <w:tcW w:w="904" w:type="pct"/>
             <w:vAlign w:val="center"/>
           </w:tcPr>
           <w:p>
@@ -4245,7 +4270,7 @@
         </w:tc>
         <w:tc>
           <w:tcPr>
-            <w:tcW w:w="1984" w:type="dxa"/>
+            <w:tcW w:w="1120" w:type="pct"/>
             <w:vAlign w:val="center"/>
           </w:tcPr>
           <w:p>
@@ -4272,7 +4297,7 @@
         </w:tc>
         <w:tc>
           <w:tcPr>
-            <w:tcW w:w="1276" w:type="dxa"/>
+            <w:tcW w:w="720" w:type="pct"/>
             <w:vAlign w:val="center"/>
           </w:tcPr>
           <w:p>
@@ -4296,7 +4321,7 @@
         </w:tc>
         <w:tc>
           <w:tcPr>
-            <w:tcW w:w="2522" w:type="dxa"/>
+            <w:tcW w:w="1424" w:type="pct"/>
           </w:tcPr>
           <w:p>
             <w:pPr>
@@ -4321,7 +4346,7 @@
       <w:tr>
         <w:tc>
           <w:tcPr>
-            <w:tcW w:w="1472" w:type="dxa"/>
+            <w:tcW w:w="832" w:type="pct"/>
           </w:tcPr>
           <w:p>
             <w:pPr>
@@ -4341,7 +4366,7 @@
         </w:tc>
         <w:tc>
           <w:tcPr>
-            <w:tcW w:w="1602" w:type="dxa"/>
+            <w:tcW w:w="904" w:type="pct"/>
             <w:vAlign w:val="center"/>
           </w:tcPr>
           <w:p>
@@ -4362,7 +4387,7 @@
         </w:tc>
         <w:tc>
           <w:tcPr>
-            <w:tcW w:w="1984" w:type="dxa"/>
+            <w:tcW w:w="1120" w:type="pct"/>
             <w:vAlign w:val="center"/>
           </w:tcPr>
           <w:p>
@@ -4383,7 +4408,7 @@
         </w:tc>
         <w:tc>
           <w:tcPr>
-            <w:tcW w:w="1276" w:type="dxa"/>
+            <w:tcW w:w="720" w:type="pct"/>
             <w:vAlign w:val="center"/>
           </w:tcPr>
           <w:p>
@@ -4407,7 +4432,7 @@
         </w:tc>
         <w:tc>
           <w:tcPr>
-            <w:tcW w:w="2522" w:type="dxa"/>
+            <w:tcW w:w="1424" w:type="pct"/>
           </w:tcPr>
           <w:p>
             <w:pPr>
@@ -4465,22 +4490,20 @@
     <w:tbl>
       <w:tblPr>
         <w:tblStyle w:val="TableGrid"/>
-        <w:tblW w:w="8886" w:type="dxa"/>
-        <w:tblInd w:w="720" w:type="dxa"/>
-        <w:tblLayout w:type="fixed"/>
+        <w:tblW w:w="5000" w:type="pct"/>
         <w:tblLook w:val="04A0" w:firstRow="1" w:lastRow="0" w:firstColumn="1" w:lastColumn="0" w:noHBand="0" w:noVBand="1"/>
       </w:tblPr>
       <w:tblGrid>
-        <w:gridCol w:w="1656"/>
-        <w:gridCol w:w="1276"/>
-        <w:gridCol w:w="2126"/>
-        <w:gridCol w:w="1276"/>
-        <w:gridCol w:w="2552"/>
+        <w:gridCol w:w="1785"/>
+        <w:gridCol w:w="1375"/>
+        <w:gridCol w:w="2291"/>
+        <w:gridCol w:w="1375"/>
+        <w:gridCol w:w="2750"/>
       </w:tblGrid>
       <w:tr>
         <w:tc>
           <w:tcPr>
-            <w:tcW w:w="1656" w:type="dxa"/>
+            <w:tcW w:w="932" w:type="pct"/>
             <w:shd w:val="clear" w:color="auto" w:fill="000000" w:themeFill="text1"/>
           </w:tcPr>
           <w:p>
@@ -4513,7 +4536,7 @@
         </w:tc>
         <w:tc>
           <w:tcPr>
-            <w:tcW w:w="1276" w:type="dxa"/>
+            <w:tcW w:w="718" w:type="pct"/>
             <w:shd w:val="clear" w:color="auto" w:fill="000000" w:themeFill="text1"/>
             <w:vAlign w:val="center"/>
           </w:tcPr>
@@ -4540,7 +4563,7 @@
         </w:tc>
         <w:tc>
           <w:tcPr>
-            <w:tcW w:w="2126" w:type="dxa"/>
+            <w:tcW w:w="1196" w:type="pct"/>
             <w:shd w:val="clear" w:color="auto" w:fill="000000" w:themeFill="text1"/>
             <w:vAlign w:val="center"/>
           </w:tcPr>
@@ -4567,7 +4590,7 @@
         </w:tc>
         <w:tc>
           <w:tcPr>
-            <w:tcW w:w="1276" w:type="dxa"/>
+            <w:tcW w:w="718" w:type="pct"/>
             <w:shd w:val="clear" w:color="auto" w:fill="000000" w:themeFill="text1"/>
             <w:vAlign w:val="center"/>
           </w:tcPr>
@@ -4594,7 +4617,7 @@
         </w:tc>
         <w:tc>
           <w:tcPr>
-            <w:tcW w:w="2552" w:type="dxa"/>
+            <w:tcW w:w="1436" w:type="pct"/>
             <w:shd w:val="clear" w:color="auto" w:fill="000000" w:themeFill="text1"/>
             <w:vAlign w:val="center"/>
           </w:tcPr>
@@ -4623,7 +4646,7 @@
       <w:tr>
         <w:tc>
           <w:tcPr>
-            <w:tcW w:w="1656" w:type="dxa"/>
+            <w:tcW w:w="932" w:type="pct"/>
           </w:tcPr>
           <w:p>
             <w:pPr>
@@ -4650,7 +4673,7 @@
         </w:tc>
         <w:tc>
           <w:tcPr>
-            <w:tcW w:w="1276" w:type="dxa"/>
+            <w:tcW w:w="718" w:type="pct"/>
             <w:vAlign w:val="center"/>
           </w:tcPr>
           <w:p>
@@ -4672,7 +4695,7 @@
         </w:tc>
         <w:tc>
           <w:tcPr>
-            <w:tcW w:w="2126" w:type="dxa"/>
+            <w:tcW w:w="1196" w:type="pct"/>
             <w:vAlign w:val="center"/>
           </w:tcPr>
           <w:p>
@@ -4694,7 +4717,7 @@
         </w:tc>
         <w:tc>
           <w:tcPr>
-            <w:tcW w:w="1276" w:type="dxa"/>
+            <w:tcW w:w="718" w:type="pct"/>
             <w:vAlign w:val="center"/>
           </w:tcPr>
           <w:p>
@@ -4716,7 +4739,7 @@
         </w:tc>
         <w:tc>
           <w:tcPr>
-            <w:tcW w:w="2552" w:type="dxa"/>
+            <w:tcW w:w="1436" w:type="pct"/>
           </w:tcPr>
           <w:p>
             <w:pPr>
@@ -4739,7 +4762,7 @@
       <w:tr>
         <w:tc>
           <w:tcPr>
-            <w:tcW w:w="1656" w:type="dxa"/>
+            <w:tcW w:w="932" w:type="pct"/>
           </w:tcPr>
           <w:p>
             <w:pPr>
@@ -4774,7 +4797,7 @@
         </w:tc>
         <w:tc>
           <w:tcPr>
-            <w:tcW w:w="1276" w:type="dxa"/>
+            <w:tcW w:w="718" w:type="pct"/>
             <w:vAlign w:val="center"/>
           </w:tcPr>
           <w:p>
@@ -4795,7 +4818,7 @@
         </w:tc>
         <w:tc>
           <w:tcPr>
-            <w:tcW w:w="2126" w:type="dxa"/>
+            <w:tcW w:w="1196" w:type="pct"/>
             <w:vAlign w:val="center"/>
           </w:tcPr>
           <w:p>
@@ -4816,7 +4839,7 @@
         </w:tc>
         <w:tc>
           <w:tcPr>
-            <w:tcW w:w="1276" w:type="dxa"/>
+            <w:tcW w:w="718" w:type="pct"/>
             <w:vAlign w:val="center"/>
           </w:tcPr>
           <w:p>
@@ -4837,7 +4860,7 @@
         </w:tc>
         <w:tc>
           <w:tcPr>
-            <w:tcW w:w="2552" w:type="dxa"/>
+            <w:tcW w:w="1436" w:type="pct"/>
           </w:tcPr>
           <w:p>
             <w:pPr>
@@ -4859,7 +4882,7 @@
       <w:tr>
         <w:tc>
           <w:tcPr>
-            <w:tcW w:w="1656" w:type="dxa"/>
+            <w:tcW w:w="932" w:type="pct"/>
           </w:tcPr>
           <w:p>
             <w:pPr>
@@ -4894,7 +4917,7 @@
         </w:tc>
         <w:tc>
           <w:tcPr>
-            <w:tcW w:w="1276" w:type="dxa"/>
+            <w:tcW w:w="718" w:type="pct"/>
             <w:vAlign w:val="center"/>
           </w:tcPr>
           <w:p>
@@ -4915,7 +4938,7 @@
         </w:tc>
         <w:tc>
           <w:tcPr>
-            <w:tcW w:w="2126" w:type="dxa"/>
+            <w:tcW w:w="1196" w:type="pct"/>
             <w:vAlign w:val="center"/>
           </w:tcPr>
           <w:p>
@@ -4942,7 +4965,7 @@
         </w:tc>
         <w:tc>
           <w:tcPr>
-            <w:tcW w:w="1276" w:type="dxa"/>
+            <w:tcW w:w="718" w:type="pct"/>
             <w:vAlign w:val="center"/>
           </w:tcPr>
           <w:p>
@@ -4963,7 +4986,7 @@
         </w:tc>
         <w:tc>
           <w:tcPr>
-            <w:tcW w:w="2552" w:type="dxa"/>
+            <w:tcW w:w="1436" w:type="pct"/>
           </w:tcPr>
           <w:p>
             <w:pPr>
@@ -4991,7 +5014,7 @@
       <w:tr>
         <w:tc>
           <w:tcPr>
-            <w:tcW w:w="1656" w:type="dxa"/>
+            <w:tcW w:w="932" w:type="pct"/>
           </w:tcPr>
           <w:p>
             <w:pPr>
@@ -5013,7 +5036,7 @@
         </w:tc>
         <w:tc>
           <w:tcPr>
-            <w:tcW w:w="1276" w:type="dxa"/>
+            <w:tcW w:w="718" w:type="pct"/>
             <w:vAlign w:val="center"/>
           </w:tcPr>
           <w:p>
@@ -5040,7 +5063,7 @@
         </w:tc>
         <w:tc>
           <w:tcPr>
-            <w:tcW w:w="2126" w:type="dxa"/>
+            <w:tcW w:w="1196" w:type="pct"/>
             <w:vAlign w:val="center"/>
           </w:tcPr>
           <w:p>
@@ -5061,7 +5084,7 @@
         </w:tc>
         <w:tc>
           <w:tcPr>
-            <w:tcW w:w="1276" w:type="dxa"/>
+            <w:tcW w:w="718" w:type="pct"/>
             <w:vAlign w:val="center"/>
           </w:tcPr>
           <w:p>
@@ -5082,7 +5105,7 @@
         </w:tc>
         <w:tc>
           <w:tcPr>
-            <w:tcW w:w="2552" w:type="dxa"/>
+            <w:tcW w:w="1436" w:type="pct"/>
           </w:tcPr>
           <w:p>
             <w:pPr>
@@ -5116,7 +5139,7 @@
       <w:tr>
         <w:tc>
           <w:tcPr>
-            <w:tcW w:w="1656" w:type="dxa"/>
+            <w:tcW w:w="932" w:type="pct"/>
           </w:tcPr>
           <w:p>
             <w:pPr>
@@ -5138,7 +5161,7 @@
         </w:tc>
         <w:tc>
           <w:tcPr>
-            <w:tcW w:w="1276" w:type="dxa"/>
+            <w:tcW w:w="718" w:type="pct"/>
             <w:vAlign w:val="center"/>
           </w:tcPr>
           <w:p>
@@ -5166,7 +5189,7 @@
         </w:tc>
         <w:tc>
           <w:tcPr>
-            <w:tcW w:w="2126" w:type="dxa"/>
+            <w:tcW w:w="1196" w:type="pct"/>
             <w:vAlign w:val="center"/>
           </w:tcPr>
           <w:p>
@@ -5194,7 +5217,7 @@
         </w:tc>
         <w:tc>
           <w:tcPr>
-            <w:tcW w:w="1276" w:type="dxa"/>
+            <w:tcW w:w="718" w:type="pct"/>
             <w:vAlign w:val="center"/>
           </w:tcPr>
           <w:p>
@@ -5216,7 +5239,7 @@
         </w:tc>
         <w:tc>
           <w:tcPr>
-            <w:tcW w:w="2552" w:type="dxa"/>
+            <w:tcW w:w="1436" w:type="pct"/>
           </w:tcPr>
           <w:p>
             <w:pPr>
@@ -5245,7 +5268,7 @@
       <w:tr>
         <w:tc>
           <w:tcPr>
-            <w:tcW w:w="1656" w:type="dxa"/>
+            <w:tcW w:w="932" w:type="pct"/>
           </w:tcPr>
           <w:p>
             <w:pPr>
@@ -5265,7 +5288,7 @@
         </w:tc>
         <w:tc>
           <w:tcPr>
-            <w:tcW w:w="1276" w:type="dxa"/>
+            <w:tcW w:w="718" w:type="pct"/>
             <w:vAlign w:val="center"/>
           </w:tcPr>
           <w:p>
@@ -5298,7 +5321,7 @@
         </w:tc>
         <w:tc>
           <w:tcPr>
-            <w:tcW w:w="2126" w:type="dxa"/>
+            <w:tcW w:w="1196" w:type="pct"/>
             <w:vAlign w:val="center"/>
           </w:tcPr>
           <w:p>
@@ -5319,7 +5342,7 @@
         </w:tc>
         <w:tc>
           <w:tcPr>
-            <w:tcW w:w="1276" w:type="dxa"/>
+            <w:tcW w:w="718" w:type="pct"/>
             <w:vAlign w:val="center"/>
           </w:tcPr>
           <w:p>
@@ -5340,7 +5363,7 @@
         </w:tc>
         <w:tc>
           <w:tcPr>
-            <w:tcW w:w="2552" w:type="dxa"/>
+            <w:tcW w:w="1436" w:type="pct"/>
           </w:tcPr>
           <w:p>
             <w:pPr>
@@ -5368,7 +5391,7 @@
       <w:tr>
         <w:tc>
           <w:tcPr>
-            <w:tcW w:w="1656" w:type="dxa"/>
+            <w:tcW w:w="932" w:type="pct"/>
           </w:tcPr>
           <w:p>
             <w:pPr>
@@ -5394,7 +5417,7 @@
         </w:tc>
         <w:tc>
           <w:tcPr>
-            <w:tcW w:w="1276" w:type="dxa"/>
+            <w:tcW w:w="718" w:type="pct"/>
             <w:vAlign w:val="center"/>
           </w:tcPr>
           <w:p>
@@ -5415,7 +5438,7 @@
         </w:tc>
         <w:tc>
           <w:tcPr>
-            <w:tcW w:w="2126" w:type="dxa"/>
+            <w:tcW w:w="1196" w:type="pct"/>
             <w:vAlign w:val="center"/>
           </w:tcPr>
           <w:p>
@@ -5442,7 +5465,7 @@
         </w:tc>
         <w:tc>
           <w:tcPr>
-            <w:tcW w:w="1276" w:type="dxa"/>
+            <w:tcW w:w="718" w:type="pct"/>
             <w:vAlign w:val="center"/>
           </w:tcPr>
           <w:p>
@@ -5463,7 +5486,7 @@
         </w:tc>
         <w:tc>
           <w:tcPr>
-            <w:tcW w:w="2552" w:type="dxa"/>
+            <w:tcW w:w="1436" w:type="pct"/>
           </w:tcPr>
           <w:p>
             <w:pPr>
@@ -5491,7 +5514,7 @@
       <w:tr>
         <w:tc>
           <w:tcPr>
-            <w:tcW w:w="1656" w:type="dxa"/>
+            <w:tcW w:w="932" w:type="pct"/>
           </w:tcPr>
           <w:p>
             <w:pPr>
@@ -5517,7 +5540,7 @@
         </w:tc>
         <w:tc>
           <w:tcPr>
-            <w:tcW w:w="1276" w:type="dxa"/>
+            <w:tcW w:w="718" w:type="pct"/>
             <w:vAlign w:val="center"/>
           </w:tcPr>
           <w:p>
@@ -5538,7 +5561,7 @@
         </w:tc>
         <w:tc>
           <w:tcPr>
-            <w:tcW w:w="2126" w:type="dxa"/>
+            <w:tcW w:w="1196" w:type="pct"/>
             <w:vAlign w:val="center"/>
           </w:tcPr>
           <w:p>
@@ -5559,7 +5582,7 @@
         </w:tc>
         <w:tc>
           <w:tcPr>
-            <w:tcW w:w="1276" w:type="dxa"/>
+            <w:tcW w:w="718" w:type="pct"/>
             <w:vAlign w:val="center"/>
           </w:tcPr>
           <w:p>
@@ -5580,7 +5603,7 @@
         </w:tc>
         <w:tc>
           <w:tcPr>
-            <w:tcW w:w="2552" w:type="dxa"/>
+            <w:tcW w:w="1436" w:type="pct"/>
           </w:tcPr>
           <w:p>
             <w:pPr>
@@ -5602,7 +5625,7 @@
       <w:tr>
         <w:tc>
           <w:tcPr>
-            <w:tcW w:w="1656" w:type="dxa"/>
+            <w:tcW w:w="932" w:type="pct"/>
           </w:tcPr>
           <w:p>
             <w:pPr>
@@ -5628,7 +5651,7 @@
         </w:tc>
         <w:tc>
           <w:tcPr>
-            <w:tcW w:w="1276" w:type="dxa"/>
+            <w:tcW w:w="718" w:type="pct"/>
             <w:vAlign w:val="center"/>
           </w:tcPr>
           <w:p>
@@ -5649,7 +5672,7 @@
         </w:tc>
         <w:tc>
           <w:tcPr>
-            <w:tcW w:w="2126" w:type="dxa"/>
+            <w:tcW w:w="1196" w:type="pct"/>
             <w:vAlign w:val="center"/>
           </w:tcPr>
           <w:p>
@@ -5670,7 +5693,7 @@
         </w:tc>
         <w:tc>
           <w:tcPr>
-            <w:tcW w:w="1276" w:type="dxa"/>
+            <w:tcW w:w="718" w:type="pct"/>
             <w:vAlign w:val="center"/>
           </w:tcPr>
           <w:p>
@@ -5691,7 +5714,7 @@
         </w:tc>
         <w:tc>
           <w:tcPr>
-            <w:tcW w:w="2552" w:type="dxa"/>
+            <w:tcW w:w="1436" w:type="pct"/>
           </w:tcPr>
           <w:p>
             <w:pPr>
@@ -5713,7 +5736,7 @@
       <w:tr>
         <w:tc>
           <w:tcPr>
-            <w:tcW w:w="1656" w:type="dxa"/>
+            <w:tcW w:w="932" w:type="pct"/>
           </w:tcPr>
           <w:p>
             <w:pPr>
@@ -5739,7 +5762,7 @@
         </w:tc>
         <w:tc>
           <w:tcPr>
-            <w:tcW w:w="1276" w:type="dxa"/>
+            <w:tcW w:w="718" w:type="pct"/>
             <w:vAlign w:val="center"/>
           </w:tcPr>
           <w:p>
@@ -5760,7 +5783,7 @@
         </w:tc>
         <w:tc>
           <w:tcPr>
-            <w:tcW w:w="2126" w:type="dxa"/>
+            <w:tcW w:w="1196" w:type="pct"/>
             <w:vAlign w:val="center"/>
           </w:tcPr>
           <w:p>
@@ -5781,7 +5804,7 @@
         </w:tc>
         <w:tc>
           <w:tcPr>
-            <w:tcW w:w="1276" w:type="dxa"/>
+            <w:tcW w:w="718" w:type="pct"/>
             <w:vAlign w:val="center"/>
           </w:tcPr>
           <w:p>
@@ -5802,7 +5825,7 @@
         </w:tc>
         <w:tc>
           <w:tcPr>
-            <w:tcW w:w="2552" w:type="dxa"/>
+            <w:tcW w:w="1436" w:type="pct"/>
           </w:tcPr>
           <w:p>
             <w:pPr>
@@ -5824,7 +5847,7 @@
       <w:tr>
         <w:tc>
           <w:tcPr>
-            <w:tcW w:w="1656" w:type="dxa"/>
+            <w:tcW w:w="932" w:type="pct"/>
           </w:tcPr>
           <w:p>
             <w:pPr>
@@ -5850,7 +5873,7 @@
         </w:tc>
         <w:tc>
           <w:tcPr>
-            <w:tcW w:w="1276" w:type="dxa"/>
+            <w:tcW w:w="718" w:type="pct"/>
             <w:vAlign w:val="center"/>
           </w:tcPr>
           <w:p>
@@ -5871,7 +5894,7 @@
         </w:tc>
         <w:tc>
           <w:tcPr>
-            <w:tcW w:w="2126" w:type="dxa"/>
+            <w:tcW w:w="1196" w:type="pct"/>
             <w:vAlign w:val="center"/>
           </w:tcPr>
           <w:p>
@@ -5892,7 +5915,7 @@
         </w:tc>
         <w:tc>
           <w:tcPr>
-            <w:tcW w:w="1276" w:type="dxa"/>
+            <w:tcW w:w="718" w:type="pct"/>
             <w:vAlign w:val="center"/>
           </w:tcPr>
           <w:p>
@@ -5913,7 +5936,7 @@
         </w:tc>
         <w:tc>
           <w:tcPr>
-            <w:tcW w:w="2552" w:type="dxa"/>
+            <w:tcW w:w="1436" w:type="pct"/>
           </w:tcPr>
           <w:p>
             <w:pPr>
@@ -5941,7 +5964,7 @@
       <w:tr>
         <w:tc>
           <w:tcPr>
-            <w:tcW w:w="1656" w:type="dxa"/>
+            <w:tcW w:w="932" w:type="pct"/>
           </w:tcPr>
           <w:p>
             <w:pPr>
@@ -5967,7 +5990,7 @@
         </w:tc>
         <w:tc>
           <w:tcPr>
-            <w:tcW w:w="1276" w:type="dxa"/>
+            <w:tcW w:w="718" w:type="pct"/>
             <w:vAlign w:val="center"/>
           </w:tcPr>
           <w:p>
@@ -5988,7 +6011,7 @@
         </w:tc>
         <w:tc>
           <w:tcPr>
-            <w:tcW w:w="2126" w:type="dxa"/>
+            <w:tcW w:w="1196" w:type="pct"/>
             <w:vAlign w:val="center"/>
           </w:tcPr>
           <w:p>
@@ -6015,7 +6038,7 @@
         </w:tc>
         <w:tc>
           <w:tcPr>
-            <w:tcW w:w="1276" w:type="dxa"/>
+            <w:tcW w:w="718" w:type="pct"/>
             <w:vAlign w:val="center"/>
           </w:tcPr>
           <w:p>
@@ -6036,7 +6059,7 @@
         </w:tc>
         <w:tc>
           <w:tcPr>
-            <w:tcW w:w="2552" w:type="dxa"/>
+            <w:tcW w:w="1436" w:type="pct"/>
           </w:tcPr>
           <w:p>
             <w:pPr>
@@ -6064,7 +6087,7 @@
       <w:tr>
         <w:tc>
           <w:tcPr>
-            <w:tcW w:w="1656" w:type="dxa"/>
+            <w:tcW w:w="932" w:type="pct"/>
           </w:tcPr>
           <w:p>
             <w:pPr>
@@ -6086,7 +6109,7 @@
         </w:tc>
         <w:tc>
           <w:tcPr>
-            <w:tcW w:w="1276" w:type="dxa"/>
+            <w:tcW w:w="718" w:type="pct"/>
             <w:vAlign w:val="center"/>
           </w:tcPr>
           <w:p>
@@ -6122,7 +6145,7 @@
         </w:tc>
         <w:tc>
           <w:tcPr>
-            <w:tcW w:w="2126" w:type="dxa"/>
+            <w:tcW w:w="1196" w:type="pct"/>
             <w:vAlign w:val="center"/>
           </w:tcPr>
           <w:p>
@@ -6152,7 +6175,7 @@
         </w:tc>
         <w:tc>
           <w:tcPr>
-            <w:tcW w:w="1276" w:type="dxa"/>
+            <w:tcW w:w="718" w:type="pct"/>
             <w:vAlign w:val="center"/>
           </w:tcPr>
           <w:p>
@@ -6176,7 +6199,7 @@
         </w:tc>
         <w:tc>
           <w:tcPr>
-            <w:tcW w:w="2552" w:type="dxa"/>
+            <w:tcW w:w="1436" w:type="pct"/>
           </w:tcPr>
           <w:p>
             <w:pPr>
@@ -6201,7 +6224,7 @@
       <w:tr>
         <w:tc>
           <w:tcPr>
-            <w:tcW w:w="1656" w:type="dxa"/>
+            <w:tcW w:w="932" w:type="pct"/>
           </w:tcPr>
           <w:p>
             <w:pPr>
@@ -6234,7 +6257,7 @@
         </w:tc>
         <w:tc>
           <w:tcPr>
-            <w:tcW w:w="1276" w:type="dxa"/>
+            <w:tcW w:w="718" w:type="pct"/>
           </w:tcPr>
           <w:p>
             <w:pPr>
@@ -6257,7 +6280,7 @@
         </w:tc>
         <w:tc>
           <w:tcPr>
-            <w:tcW w:w="2126" w:type="dxa"/>
+            <w:tcW w:w="1196" w:type="pct"/>
           </w:tcPr>
           <w:p>
             <w:pPr>
@@ -6280,7 +6303,7 @@
         </w:tc>
         <w:tc>
           <w:tcPr>
-            <w:tcW w:w="1276" w:type="dxa"/>
+            <w:tcW w:w="718" w:type="pct"/>
           </w:tcPr>
           <w:p>
             <w:pPr>
@@ -6303,7 +6326,7 @@
         </w:tc>
         <w:tc>
           <w:tcPr>
-            <w:tcW w:w="2552" w:type="dxa"/>
+            <w:tcW w:w="1436" w:type="pct"/>
           </w:tcPr>
           <w:p>
             <w:pPr>
@@ -6328,7 +6351,7 @@
       <w:tr>
         <w:tc>
           <w:tcPr>
-            <w:tcW w:w="1656" w:type="dxa"/>
+            <w:tcW w:w="932" w:type="pct"/>
           </w:tcPr>
           <w:p>
             <w:pPr>
@@ -6363,7 +6386,7 @@
         </w:tc>
         <w:tc>
           <w:tcPr>
-            <w:tcW w:w="1276" w:type="dxa"/>
+            <w:tcW w:w="718" w:type="pct"/>
           </w:tcPr>
           <w:p>
             <w:pPr>
@@ -6386,7 +6409,7 @@
         </w:tc>
         <w:tc>
           <w:tcPr>
-            <w:tcW w:w="2126" w:type="dxa"/>
+            <w:tcW w:w="1196" w:type="pct"/>
           </w:tcPr>
           <w:p>
             <w:pPr>
@@ -6409,7 +6432,7 @@
         </w:tc>
         <w:tc>
           <w:tcPr>
-            <w:tcW w:w="1276" w:type="dxa"/>
+            <w:tcW w:w="718" w:type="pct"/>
           </w:tcPr>
           <w:p>
             <w:pPr>
@@ -6432,7 +6455,7 @@
         </w:tc>
         <w:tc>
           <w:tcPr>
-            <w:tcW w:w="2552" w:type="dxa"/>
+            <w:tcW w:w="1436" w:type="pct"/>
           </w:tcPr>
           <w:p>
             <w:pPr>
@@ -6457,7 +6480,7 @@
       <w:tr>
         <w:tc>
           <w:tcPr>
-            <w:tcW w:w="1656" w:type="dxa"/>
+            <w:tcW w:w="932" w:type="pct"/>
           </w:tcPr>
           <w:p>
             <w:pPr>
@@ -6484,7 +6507,7 @@
         </w:tc>
         <w:tc>
           <w:tcPr>
-            <w:tcW w:w="1276" w:type="dxa"/>
+            <w:tcW w:w="718" w:type="pct"/>
             <w:vAlign w:val="center"/>
           </w:tcPr>
           <w:p>
@@ -6508,7 +6531,7 @@
         </w:tc>
         <w:tc>
           <w:tcPr>
-            <w:tcW w:w="2126" w:type="dxa"/>
+            <w:tcW w:w="1196" w:type="pct"/>
             <w:vAlign w:val="center"/>
           </w:tcPr>
           <w:p>
@@ -6538,7 +6561,7 @@
         </w:tc>
         <w:tc>
           <w:tcPr>
-            <w:tcW w:w="1276" w:type="dxa"/>
+            <w:tcW w:w="718" w:type="pct"/>
             <w:vAlign w:val="center"/>
           </w:tcPr>
           <w:p>
@@ -6562,7 +6585,7 @@
         </w:tc>
         <w:tc>
           <w:tcPr>
-            <w:tcW w:w="2552" w:type="dxa"/>
+            <w:tcW w:w="1436" w:type="pct"/>
           </w:tcPr>
           <w:p>
             <w:pPr>
@@ -6593,7 +6616,7 @@
       <w:tr>
         <w:tc>
           <w:tcPr>
-            <w:tcW w:w="1656" w:type="dxa"/>
+            <w:tcW w:w="932" w:type="pct"/>
           </w:tcPr>
           <w:p>
             <w:pPr>
@@ -6615,7 +6638,7 @@
         </w:tc>
         <w:tc>
           <w:tcPr>
-            <w:tcW w:w="1276" w:type="dxa"/>
+            <w:tcW w:w="718" w:type="pct"/>
             <w:vAlign w:val="center"/>
           </w:tcPr>
           <w:p>
@@ -6639,7 +6662,7 @@
         </w:tc>
         <w:tc>
           <w:tcPr>
-            <w:tcW w:w="2126" w:type="dxa"/>
+            <w:tcW w:w="1196" w:type="pct"/>
             <w:vAlign w:val="center"/>
           </w:tcPr>
           <w:p>
@@ -6663,7 +6686,7 @@
         </w:tc>
         <w:tc>
           <w:tcPr>
-            <w:tcW w:w="1276" w:type="dxa"/>
+            <w:tcW w:w="718" w:type="pct"/>
             <w:vAlign w:val="center"/>
           </w:tcPr>
           <w:p>
@@ -6687,7 +6710,7 @@
         </w:tc>
         <w:tc>
           <w:tcPr>
-            <w:tcW w:w="2552" w:type="dxa"/>
+            <w:tcW w:w="1436" w:type="pct"/>
           </w:tcPr>
           <w:p>
             <w:pPr>
@@ -6857,20 +6880,19 @@
     <w:tbl>
       <w:tblPr>
         <w:tblStyle w:val="TableGrid"/>
-        <w:tblW w:w="0" w:type="auto"/>
-        <w:tblInd w:w="720" w:type="dxa"/>
+        <w:tblW w:w="5000" w:type="pct"/>
         <w:tblLook w:val="04A0" w:firstRow="1" w:lastRow="0" w:firstColumn="1" w:lastColumn="0" w:noHBand="0" w:noVBand="1"/>
       </w:tblPr>
       <w:tblGrid>
-        <w:gridCol w:w="968"/>
-        <w:gridCol w:w="1661"/>
-        <w:gridCol w:w="2146"/>
-        <w:gridCol w:w="2835"/>
+        <w:gridCol w:w="1219"/>
+        <w:gridCol w:w="2089"/>
+        <w:gridCol w:w="2700"/>
+        <w:gridCol w:w="3568"/>
       </w:tblGrid>
       <w:tr>
         <w:tc>
           <w:tcPr>
-            <w:tcW w:w="968" w:type="dxa"/>
+            <w:tcW w:w="636" w:type="pct"/>
             <w:shd w:val="clear" w:color="auto" w:fill="000000" w:themeFill="text1"/>
             <w:vAlign w:val="center"/>
           </w:tcPr>
@@ -6897,7 +6919,7 @@
         </w:tc>
         <w:tc>
           <w:tcPr>
-            <w:tcW w:w="1661" w:type="dxa"/>
+            <w:tcW w:w="1091" w:type="pct"/>
             <w:shd w:val="clear" w:color="auto" w:fill="000000" w:themeFill="text1"/>
             <w:vAlign w:val="center"/>
           </w:tcPr>
@@ -6932,7 +6954,7 @@
         </w:tc>
         <w:tc>
           <w:tcPr>
-            <w:tcW w:w="2146" w:type="dxa"/>
+            <w:tcW w:w="1410" w:type="pct"/>
             <w:shd w:val="clear" w:color="auto" w:fill="000000" w:themeFill="text1"/>
             <w:vAlign w:val="center"/>
           </w:tcPr>
@@ -6959,7 +6981,7 @@
         </w:tc>
         <w:tc>
           <w:tcPr>
-            <w:tcW w:w="2835" w:type="dxa"/>
+            <w:tcW w:w="1863" w:type="pct"/>
             <w:shd w:val="clear" w:color="auto" w:fill="000000" w:themeFill="text1"/>
             <w:vAlign w:val="center"/>
           </w:tcPr>
@@ -6988,7 +7010,7 @@
       <w:tr>
         <w:tc>
           <w:tcPr>
-            <w:tcW w:w="968" w:type="dxa"/>
+            <w:tcW w:w="636" w:type="pct"/>
             <w:vAlign w:val="center"/>
           </w:tcPr>
           <w:p>
@@ -7012,7 +7034,7 @@
         </w:tc>
         <w:tc>
           <w:tcPr>
-            <w:tcW w:w="1661" w:type="dxa"/>
+            <w:tcW w:w="1091" w:type="pct"/>
             <w:vAlign w:val="center"/>
           </w:tcPr>
           <w:p>
@@ -7035,7 +7057,7 @@
         </w:tc>
         <w:tc>
           <w:tcPr>
-            <w:tcW w:w="2146" w:type="dxa"/>
+            <w:tcW w:w="1410" w:type="pct"/>
             <w:vAlign w:val="center"/>
           </w:tcPr>
           <w:p>
@@ -7057,7 +7079,7 @@
         </w:tc>
         <w:tc>
           <w:tcPr>
-            <w:tcW w:w="2835" w:type="dxa"/>
+            <w:tcW w:w="1863" w:type="pct"/>
             <w:vAlign w:val="center"/>
           </w:tcPr>
           <w:p>
@@ -7081,7 +7103,7 @@
       <w:tr>
         <w:tc>
           <w:tcPr>
-            <w:tcW w:w="968" w:type="dxa"/>
+            <w:tcW w:w="636" w:type="pct"/>
             <w:vAlign w:val="center"/>
           </w:tcPr>
           <w:p>
@@ -7103,7 +7125,7 @@
         </w:tc>
         <w:tc>
           <w:tcPr>
-            <w:tcW w:w="1661" w:type="dxa"/>
+            <w:tcW w:w="1091" w:type="pct"/>
             <w:vAlign w:val="center"/>
           </w:tcPr>
           <w:p>
@@ -7131,7 +7153,7 @@
         </w:tc>
         <w:tc>
           <w:tcPr>
-            <w:tcW w:w="2146" w:type="dxa"/>
+            <w:tcW w:w="1410" w:type="pct"/>
             <w:vAlign w:val="center"/>
           </w:tcPr>
           <w:p>
@@ -7153,7 +7175,7 @@
         </w:tc>
         <w:tc>
           <w:tcPr>
-            <w:tcW w:w="2835" w:type="dxa"/>
+            <w:tcW w:w="1863" w:type="pct"/>
             <w:vAlign w:val="center"/>
           </w:tcPr>
           <w:p>
@@ -7177,7 +7199,7 @@
       <w:tr>
         <w:tc>
           <w:tcPr>
-            <w:tcW w:w="968" w:type="dxa"/>
+            <w:tcW w:w="636" w:type="pct"/>
             <w:vAlign w:val="center"/>
           </w:tcPr>
           <w:p>
@@ -7199,7 +7221,7 @@
         </w:tc>
         <w:tc>
           <w:tcPr>
-            <w:tcW w:w="1661" w:type="dxa"/>
+            <w:tcW w:w="1091" w:type="pct"/>
             <w:vAlign w:val="center"/>
           </w:tcPr>
           <w:p>
@@ -7227,7 +7249,7 @@
         </w:tc>
         <w:tc>
           <w:tcPr>
-            <w:tcW w:w="2146" w:type="dxa"/>
+            <w:tcW w:w="1410" w:type="pct"/>
             <w:vAlign w:val="center"/>
           </w:tcPr>
           <w:p>
@@ -7249,7 +7271,7 @@
         </w:tc>
         <w:tc>
           <w:tcPr>
-            <w:tcW w:w="2835" w:type="dxa"/>
+            <w:tcW w:w="1863" w:type="pct"/>
             <w:vAlign w:val="center"/>
           </w:tcPr>
           <w:p>
@@ -7273,7 +7295,7 @@
       <w:tr>
         <w:tc>
           <w:tcPr>
-            <w:tcW w:w="968" w:type="dxa"/>
+            <w:tcW w:w="636" w:type="pct"/>
             <w:vAlign w:val="center"/>
           </w:tcPr>
           <w:p>
@@ -7295,7 +7317,7 @@
         </w:tc>
         <w:tc>
           <w:tcPr>
-            <w:tcW w:w="1661" w:type="dxa"/>
+            <w:tcW w:w="1091" w:type="pct"/>
             <w:vAlign w:val="center"/>
           </w:tcPr>
           <w:p>
@@ -7323,7 +7345,7 @@
         </w:tc>
         <w:tc>
           <w:tcPr>
-            <w:tcW w:w="2146" w:type="dxa"/>
+            <w:tcW w:w="1410" w:type="pct"/>
             <w:vAlign w:val="center"/>
           </w:tcPr>
           <w:p>
@@ -7345,7 +7367,7 @@
         </w:tc>
         <w:tc>
           <w:tcPr>
-            <w:tcW w:w="2835" w:type="dxa"/>
+            <w:tcW w:w="1863" w:type="pct"/>
             <w:vAlign w:val="center"/>
           </w:tcPr>
           <w:p>
@@ -7369,7 +7391,7 @@
       <w:tr>
         <w:tc>
           <w:tcPr>
-            <w:tcW w:w="968" w:type="dxa"/>
+            <w:tcW w:w="636" w:type="pct"/>
             <w:vAlign w:val="center"/>
           </w:tcPr>
           <w:p>
@@ -7391,7 +7413,7 @@
         </w:tc>
         <w:tc>
           <w:tcPr>
-            <w:tcW w:w="1661" w:type="dxa"/>
+            <w:tcW w:w="1091" w:type="pct"/>
             <w:vAlign w:val="center"/>
           </w:tcPr>
           <w:p>
@@ -7413,7 +7435,7 @@
         </w:tc>
         <w:tc>
           <w:tcPr>
-            <w:tcW w:w="2146" w:type="dxa"/>
+            <w:tcW w:w="1410" w:type="pct"/>
             <w:vAlign w:val="center"/>
           </w:tcPr>
           <w:p>
@@ -7435,7 +7457,7 @@
         </w:tc>
         <w:tc>
           <w:tcPr>
-            <w:tcW w:w="2835" w:type="dxa"/>
+            <w:tcW w:w="1863" w:type="pct"/>
             <w:vAlign w:val="center"/>
           </w:tcPr>
           <w:p>
@@ -7476,20 +7498,19 @@
     <w:tbl>
       <w:tblPr>
         <w:tblStyle w:val="TableGrid"/>
-        <w:tblW w:w="7610" w:type="dxa"/>
-        <w:tblInd w:w="720" w:type="dxa"/>
+        <w:tblW w:w="5000" w:type="pct"/>
         <w:tblLook w:val="04A0" w:firstRow="1" w:lastRow="0" w:firstColumn="1" w:lastColumn="0" w:noHBand="0" w:noVBand="1"/>
       </w:tblPr>
       <w:tblGrid>
-        <w:gridCol w:w="960"/>
-        <w:gridCol w:w="1727"/>
-        <w:gridCol w:w="2088"/>
-        <w:gridCol w:w="2835"/>
+        <w:gridCol w:w="1208"/>
+        <w:gridCol w:w="2174"/>
+        <w:gridCol w:w="2628"/>
+        <w:gridCol w:w="3566"/>
       </w:tblGrid>
       <w:tr>
         <w:tc>
           <w:tcPr>
-            <w:tcW w:w="960" w:type="dxa"/>
+            <w:tcW w:w="631" w:type="pct"/>
             <w:shd w:val="clear" w:color="auto" w:fill="000000" w:themeFill="text1"/>
             <w:vAlign w:val="center"/>
           </w:tcPr>
@@ -7516,7 +7537,7 @@
         </w:tc>
         <w:tc>
           <w:tcPr>
-            <w:tcW w:w="1727" w:type="dxa"/>
+            <w:tcW w:w="1135" w:type="pct"/>
             <w:shd w:val="clear" w:color="auto" w:fill="000000" w:themeFill="text1"/>
             <w:vAlign w:val="center"/>
           </w:tcPr>
@@ -7551,7 +7572,7 @@
         </w:tc>
         <w:tc>
           <w:tcPr>
-            <w:tcW w:w="2088" w:type="dxa"/>
+            <w:tcW w:w="1372" w:type="pct"/>
             <w:shd w:val="clear" w:color="auto" w:fill="000000" w:themeFill="text1"/>
             <w:vAlign w:val="center"/>
           </w:tcPr>
@@ -7578,7 +7599,7 @@
         </w:tc>
         <w:tc>
           <w:tcPr>
-            <w:tcW w:w="2835" w:type="dxa"/>
+            <w:tcW w:w="1863" w:type="pct"/>
             <w:shd w:val="clear" w:color="auto" w:fill="000000" w:themeFill="text1"/>
             <w:vAlign w:val="center"/>
           </w:tcPr>
@@ -7607,7 +7628,7 @@
       <w:tr>
         <w:tc>
           <w:tcPr>
-            <w:tcW w:w="960" w:type="dxa"/>
+            <w:tcW w:w="631" w:type="pct"/>
             <w:vAlign w:val="center"/>
           </w:tcPr>
           <w:p>
@@ -7631,7 +7652,7 @@
         </w:tc>
         <w:tc>
           <w:tcPr>
-            <w:tcW w:w="1727" w:type="dxa"/>
+            <w:tcW w:w="1135" w:type="pct"/>
             <w:vAlign w:val="center"/>
           </w:tcPr>
           <w:p>
@@ -7686,7 +7707,7 @@
         </w:tc>
         <w:tc>
           <w:tcPr>
-            <w:tcW w:w="2088" w:type="dxa"/>
+            <w:tcW w:w="1372" w:type="pct"/>
             <w:vAlign w:val="center"/>
           </w:tcPr>
           <w:p>
@@ -7708,7 +7729,7 @@
         </w:tc>
         <w:tc>
           <w:tcPr>
-            <w:tcW w:w="2835" w:type="dxa"/>
+            <w:tcW w:w="1863" w:type="pct"/>
             <w:vAlign w:val="center"/>
           </w:tcPr>
           <w:p>
@@ -7733,7 +7754,7 @@
       <w:tr>
         <w:tc>
           <w:tcPr>
-            <w:tcW w:w="960" w:type="dxa"/>
+            <w:tcW w:w="631" w:type="pct"/>
             <w:vAlign w:val="center"/>
           </w:tcPr>
           <w:p>
@@ -7757,7 +7778,7 @@
         </w:tc>
         <w:tc>
           <w:tcPr>
-            <w:tcW w:w="1727" w:type="dxa"/>
+            <w:tcW w:w="1135" w:type="pct"/>
             <w:vAlign w:val="center"/>
           </w:tcPr>
           <w:p>
@@ -7794,7 +7815,7 @@
         </w:tc>
         <w:tc>
           <w:tcPr>
-            <w:tcW w:w="2088" w:type="dxa"/>
+            <w:tcW w:w="1372" w:type="pct"/>
             <w:vAlign w:val="center"/>
           </w:tcPr>
           <w:p>
@@ -7817,7 +7838,7 @@
         </w:tc>
         <w:tc>
           <w:tcPr>
-            <w:tcW w:w="2835" w:type="dxa"/>
+            <w:tcW w:w="1863" w:type="pct"/>
             <w:vAlign w:val="center"/>
           </w:tcPr>
           <w:p>
@@ -7842,7 +7863,7 @@
       <w:tr>
         <w:tc>
           <w:tcPr>
-            <w:tcW w:w="960" w:type="dxa"/>
+            <w:tcW w:w="631" w:type="pct"/>
             <w:vAlign w:val="center"/>
           </w:tcPr>
           <w:p>
@@ -7864,7 +7885,7 @@
         </w:tc>
         <w:tc>
           <w:tcPr>
-            <w:tcW w:w="1727" w:type="dxa"/>
+            <w:tcW w:w="1135" w:type="pct"/>
             <w:vAlign w:val="center"/>
           </w:tcPr>
           <w:p>
@@ -7901,7 +7922,7 @@
         </w:tc>
         <w:tc>
           <w:tcPr>
-            <w:tcW w:w="2088" w:type="dxa"/>
+            <w:tcW w:w="1372" w:type="pct"/>
             <w:vAlign w:val="center"/>
           </w:tcPr>
           <w:p>
@@ -7924,7 +7945,7 @@
         </w:tc>
         <w:tc>
           <w:tcPr>
-            <w:tcW w:w="2835" w:type="dxa"/>
+            <w:tcW w:w="1863" w:type="pct"/>
             <w:vAlign w:val="center"/>
           </w:tcPr>
           <w:p>
@@ -7949,7 +7970,7 @@
       <w:tr>
         <w:tc>
           <w:tcPr>
-            <w:tcW w:w="960" w:type="dxa"/>
+            <w:tcW w:w="631" w:type="pct"/>
             <w:vAlign w:val="center"/>
           </w:tcPr>
           <w:p>
@@ -7973,7 +7994,7 @@
         </w:tc>
         <w:tc>
           <w:tcPr>
-            <w:tcW w:w="1727" w:type="dxa"/>
+            <w:tcW w:w="1135" w:type="pct"/>
             <w:vAlign w:val="center"/>
           </w:tcPr>
           <w:p>
@@ -7997,7 +8018,7 @@
         </w:tc>
         <w:tc>
           <w:tcPr>
-            <w:tcW w:w="2088" w:type="dxa"/>
+            <w:tcW w:w="1372" w:type="pct"/>
             <w:vAlign w:val="center"/>
           </w:tcPr>
           <w:p>
@@ -8020,7 +8041,7 @@
         </w:tc>
         <w:tc>
           <w:tcPr>
-            <w:tcW w:w="2835" w:type="dxa"/>
+            <w:tcW w:w="1863" w:type="pct"/>
             <w:vAlign w:val="center"/>
           </w:tcPr>
           <w:p>
@@ -8045,7 +8066,7 @@
       <w:tr>
         <w:tc>
           <w:tcPr>
-            <w:tcW w:w="960" w:type="dxa"/>
+            <w:tcW w:w="631" w:type="pct"/>
             <w:vAlign w:val="center"/>
           </w:tcPr>
           <w:p>
@@ -8074,7 +8095,7 @@
         </w:tc>
         <w:tc>
           <w:tcPr>
-            <w:tcW w:w="1727" w:type="dxa"/>
+            <w:tcW w:w="1135" w:type="pct"/>
             <w:vAlign w:val="center"/>
           </w:tcPr>
           <w:p>
@@ -8098,7 +8119,7 @@
         </w:tc>
         <w:tc>
           <w:tcPr>
-            <w:tcW w:w="2088" w:type="dxa"/>
+            <w:tcW w:w="1372" w:type="pct"/>
             <w:vAlign w:val="center"/>
           </w:tcPr>
           <w:p>
@@ -8121,7 +8142,7 @@
         </w:tc>
         <w:tc>
           <w:tcPr>
-            <w:tcW w:w="2835" w:type="dxa"/>
+            <w:tcW w:w="1863" w:type="pct"/>
             <w:vAlign w:val="center"/>
           </w:tcPr>
           <w:p>
@@ -8146,7 +8167,7 @@
       <w:tr>
         <w:tc>
           <w:tcPr>
-            <w:tcW w:w="960" w:type="dxa"/>
+            <w:tcW w:w="631" w:type="pct"/>
             <w:vAlign w:val="center"/>
           </w:tcPr>
           <w:p>
@@ -8168,7 +8189,7 @@
         </w:tc>
         <w:tc>
           <w:tcPr>
-            <w:tcW w:w="1727" w:type="dxa"/>
+            <w:tcW w:w="1135" w:type="pct"/>
             <w:vAlign w:val="center"/>
           </w:tcPr>
           <w:p>
@@ -8190,7 +8211,7 @@
         </w:tc>
         <w:tc>
           <w:tcPr>
-            <w:tcW w:w="2088" w:type="dxa"/>
+            <w:tcW w:w="1372" w:type="pct"/>
             <w:vAlign w:val="center"/>
           </w:tcPr>
           <w:p>
@@ -8212,7 +8233,7 @@
         </w:tc>
         <w:tc>
           <w:tcPr>
-            <w:tcW w:w="2835" w:type="dxa"/>
+            <w:tcW w:w="1863" w:type="pct"/>
             <w:vAlign w:val="center"/>
           </w:tcPr>
           <w:p>
@@ -8236,7 +8257,7 @@
       <w:tr>
         <w:tc>
           <w:tcPr>
-            <w:tcW w:w="960" w:type="dxa"/>
+            <w:tcW w:w="631" w:type="pct"/>
             <w:vAlign w:val="center"/>
           </w:tcPr>
           <w:p>
@@ -8258,7 +8279,7 @@
         </w:tc>
         <w:tc>
           <w:tcPr>
-            <w:tcW w:w="1727" w:type="dxa"/>
+            <w:tcW w:w="1135" w:type="pct"/>
             <w:vAlign w:val="center"/>
           </w:tcPr>
           <w:p>
@@ -8286,7 +8307,7 @@
         </w:tc>
         <w:tc>
           <w:tcPr>
-            <w:tcW w:w="2088" w:type="dxa"/>
+            <w:tcW w:w="1372" w:type="pct"/>
             <w:vAlign w:val="center"/>
           </w:tcPr>
           <w:p>
@@ -8308,7 +8329,7 @@
         </w:tc>
         <w:tc>
           <w:tcPr>
-            <w:tcW w:w="2835" w:type="dxa"/>
+            <w:tcW w:w="1863" w:type="pct"/>
             <w:vAlign w:val="center"/>
           </w:tcPr>
           <w:p>
@@ -8332,7 +8353,7 @@
       <w:tr>
         <w:tc>
           <w:tcPr>
-            <w:tcW w:w="960" w:type="dxa"/>
+            <w:tcW w:w="631" w:type="pct"/>
             <w:vAlign w:val="center"/>
           </w:tcPr>
           <w:p>
@@ -8354,7 +8375,7 @@
         </w:tc>
         <w:tc>
           <w:tcPr>
-            <w:tcW w:w="1727" w:type="dxa"/>
+            <w:tcW w:w="1135" w:type="pct"/>
             <w:vAlign w:val="center"/>
           </w:tcPr>
           <w:p>
@@ -8382,7 +8403,7 @@
         </w:tc>
         <w:tc>
           <w:tcPr>
-            <w:tcW w:w="2088" w:type="dxa"/>
+            <w:tcW w:w="1372" w:type="pct"/>
             <w:vAlign w:val="center"/>
           </w:tcPr>
           <w:p>
@@ -8404,7 +8425,7 @@
         </w:tc>
         <w:tc>
           <w:tcPr>
-            <w:tcW w:w="2835" w:type="dxa"/>
+            <w:tcW w:w="1863" w:type="pct"/>
             <w:vAlign w:val="center"/>
           </w:tcPr>
           <w:p>
@@ -8428,7 +8449,7 @@
       <w:tr>
         <w:tc>
           <w:tcPr>
-            <w:tcW w:w="960" w:type="dxa"/>
+            <w:tcW w:w="631" w:type="pct"/>
             <w:vAlign w:val="center"/>
           </w:tcPr>
           <w:p>
@@ -8450,7 +8471,7 @@
         </w:tc>
         <w:tc>
           <w:tcPr>
-            <w:tcW w:w="1727" w:type="dxa"/>
+            <w:tcW w:w="1135" w:type="pct"/>
             <w:vAlign w:val="center"/>
           </w:tcPr>
           <w:p>
@@ -8478,7 +8499,7 @@
         </w:tc>
         <w:tc>
           <w:tcPr>
-            <w:tcW w:w="2088" w:type="dxa"/>
+            <w:tcW w:w="1372" w:type="pct"/>
             <w:vAlign w:val="center"/>
           </w:tcPr>
           <w:p>
@@ -8500,7 +8521,7 @@
         </w:tc>
         <w:tc>
           <w:tcPr>
-            <w:tcW w:w="2835" w:type="dxa"/>
+            <w:tcW w:w="1863" w:type="pct"/>
             <w:vAlign w:val="center"/>
           </w:tcPr>
           <w:p>
@@ -8524,7 +8545,7 @@
       <w:tr>
         <w:tc>
           <w:tcPr>
-            <w:tcW w:w="960" w:type="dxa"/>
+            <w:tcW w:w="631" w:type="pct"/>
             <w:vAlign w:val="center"/>
           </w:tcPr>
           <w:p>
@@ -8546,7 +8567,7 @@
         </w:tc>
         <w:tc>
           <w:tcPr>
-            <w:tcW w:w="1727" w:type="dxa"/>
+            <w:tcW w:w="1135" w:type="pct"/>
             <w:vAlign w:val="center"/>
           </w:tcPr>
           <w:p>
@@ -8574,7 +8595,7 @@
         </w:tc>
         <w:tc>
           <w:tcPr>
-            <w:tcW w:w="2088" w:type="dxa"/>
+            <w:tcW w:w="1372" w:type="pct"/>
             <w:vAlign w:val="center"/>
           </w:tcPr>
           <w:p>
@@ -8596,7 +8617,7 @@
         </w:tc>
         <w:tc>
           <w:tcPr>
-            <w:tcW w:w="2835" w:type="dxa"/>
+            <w:tcW w:w="1863" w:type="pct"/>
             <w:vAlign w:val="center"/>
           </w:tcPr>
           <w:p>
@@ -8620,7 +8641,7 @@
       <w:tr>
         <w:tc>
           <w:tcPr>
-            <w:tcW w:w="960" w:type="dxa"/>
+            <w:tcW w:w="631" w:type="pct"/>
             <w:vAlign w:val="center"/>
           </w:tcPr>
           <w:p>
@@ -8642,7 +8663,7 @@
         </w:tc>
         <w:tc>
           <w:tcPr>
-            <w:tcW w:w="1727" w:type="dxa"/>
+            <w:tcW w:w="1135" w:type="pct"/>
             <w:vAlign w:val="center"/>
           </w:tcPr>
           <w:p>
@@ -8670,7 +8691,7 @@
         </w:tc>
         <w:tc>
           <w:tcPr>
-            <w:tcW w:w="2088" w:type="dxa"/>
+            <w:tcW w:w="1372" w:type="pct"/>
             <w:vAlign w:val="center"/>
           </w:tcPr>
           <w:p>
@@ -8692,7 +8713,7 @@
         </w:tc>
         <w:tc>
           <w:tcPr>
-            <w:tcW w:w="2835" w:type="dxa"/>
+            <w:tcW w:w="1863" w:type="pct"/>
             <w:vAlign w:val="center"/>
           </w:tcPr>
           <w:p>
@@ -8716,7 +8737,7 @@
       <w:tr>
         <w:tc>
           <w:tcPr>
-            <w:tcW w:w="960" w:type="dxa"/>
+            <w:tcW w:w="631" w:type="pct"/>
             <w:vAlign w:val="center"/>
           </w:tcPr>
           <w:p>
@@ -8738,7 +8759,7 @@
         </w:tc>
         <w:tc>
           <w:tcPr>
-            <w:tcW w:w="1727" w:type="dxa"/>
+            <w:tcW w:w="1135" w:type="pct"/>
             <w:vAlign w:val="center"/>
           </w:tcPr>
           <w:p>
@@ -8766,7 +8787,7 @@
         </w:tc>
         <w:tc>
           <w:tcPr>
-            <w:tcW w:w="2088" w:type="dxa"/>
+            <w:tcW w:w="1372" w:type="pct"/>
             <w:vAlign w:val="center"/>
           </w:tcPr>
           <w:p>
@@ -8788,7 +8809,7 @@
         </w:tc>
         <w:tc>
           <w:tcPr>
-            <w:tcW w:w="2835" w:type="dxa"/>
+            <w:tcW w:w="1863" w:type="pct"/>
             <w:vAlign w:val="center"/>
           </w:tcPr>
           <w:p>
@@ -8812,7 +8833,7 @@
       <w:tr>
         <w:tc>
           <w:tcPr>
-            <w:tcW w:w="960" w:type="dxa"/>
+            <w:tcW w:w="631" w:type="pct"/>
             <w:vAlign w:val="center"/>
           </w:tcPr>
           <w:p>
@@ -8835,7 +8856,7 @@
         </w:tc>
         <w:tc>
           <w:tcPr>
-            <w:tcW w:w="1727" w:type="dxa"/>
+            <w:tcW w:w="1135" w:type="pct"/>
             <w:vAlign w:val="center"/>
           </w:tcPr>
           <w:p>
@@ -8859,7 +8880,7 @@
         </w:tc>
         <w:tc>
           <w:tcPr>
-            <w:tcW w:w="2088" w:type="dxa"/>
+            <w:tcW w:w="1372" w:type="pct"/>
             <w:vAlign w:val="center"/>
           </w:tcPr>
           <w:p>
@@ -8882,7 +8903,7 @@
         </w:tc>
         <w:tc>
           <w:tcPr>
-            <w:tcW w:w="2835" w:type="dxa"/>
+            <w:tcW w:w="1863" w:type="pct"/>
             <w:vAlign w:val="center"/>
           </w:tcPr>
           <w:p>
@@ -8907,7 +8928,7 @@
       <w:tr>
         <w:tc>
           <w:tcPr>
-            <w:tcW w:w="960" w:type="dxa"/>
+            <w:tcW w:w="631" w:type="pct"/>
             <w:vAlign w:val="center"/>
           </w:tcPr>
           <w:p>
@@ -8929,7 +8950,7 @@
         </w:tc>
         <w:tc>
           <w:tcPr>
-            <w:tcW w:w="1727" w:type="dxa"/>
+            <w:tcW w:w="1135" w:type="pct"/>
             <w:vAlign w:val="center"/>
           </w:tcPr>
           <w:p>
@@ -8988,7 +9009,7 @@
         </w:tc>
         <w:tc>
           <w:tcPr>
-            <w:tcW w:w="2088" w:type="dxa"/>
+            <w:tcW w:w="1372" w:type="pct"/>
             <w:vAlign w:val="center"/>
           </w:tcPr>
           <w:p>
@@ -9011,7 +9032,7 @@
         </w:tc>
         <w:tc>
           <w:tcPr>
-            <w:tcW w:w="2835" w:type="dxa"/>
+            <w:tcW w:w="1863" w:type="pct"/>
             <w:vAlign w:val="center"/>
           </w:tcPr>
           <w:p>
@@ -9036,7 +9057,7 @@
       <w:tr>
         <w:tc>
           <w:tcPr>
-            <w:tcW w:w="960" w:type="dxa"/>
+            <w:tcW w:w="631" w:type="pct"/>
             <w:vAlign w:val="center"/>
           </w:tcPr>
           <w:p>
@@ -9058,7 +9079,7 @@
         </w:tc>
         <w:tc>
           <w:tcPr>
-            <w:tcW w:w="1727" w:type="dxa"/>
+            <w:tcW w:w="1135" w:type="pct"/>
             <w:vAlign w:val="center"/>
           </w:tcPr>
           <w:p>
@@ -9095,7 +9116,7 @@
         </w:tc>
         <w:tc>
           <w:tcPr>
-            <w:tcW w:w="2088" w:type="dxa"/>
+            <w:tcW w:w="1372" w:type="pct"/>
             <w:vAlign w:val="center"/>
           </w:tcPr>
           <w:p>
@@ -9118,7 +9139,7 @@
         </w:tc>
         <w:tc>
           <w:tcPr>
-            <w:tcW w:w="2835" w:type="dxa"/>
+            <w:tcW w:w="1863" w:type="pct"/>
             <w:vAlign w:val="center"/>
           </w:tcPr>
           <w:p>
@@ -9143,7 +9164,7 @@
       <w:tr>
         <w:tc>
           <w:tcPr>
-            <w:tcW w:w="960" w:type="dxa"/>
+            <w:tcW w:w="631" w:type="pct"/>
             <w:vAlign w:val="center"/>
           </w:tcPr>
           <w:p>
@@ -9165,7 +9186,7 @@
         </w:tc>
         <w:tc>
           <w:tcPr>
-            <w:tcW w:w="1727" w:type="dxa"/>
+            <w:tcW w:w="1135" w:type="pct"/>
             <w:vAlign w:val="center"/>
           </w:tcPr>
           <w:p>
@@ -9194,7 +9215,7 @@
         </w:tc>
         <w:tc>
           <w:tcPr>
-            <w:tcW w:w="2088" w:type="dxa"/>
+            <w:tcW w:w="1372" w:type="pct"/>
             <w:vAlign w:val="center"/>
           </w:tcPr>
           <w:p>
@@ -9217,7 +9238,7 @@
         </w:tc>
         <w:tc>
           <w:tcPr>
-            <w:tcW w:w="2835" w:type="dxa"/>
+            <w:tcW w:w="1863" w:type="pct"/>
             <w:vAlign w:val="center"/>
           </w:tcPr>
           <w:p>
@@ -9242,7 +9263,7 @@
       <w:tr>
         <w:tc>
           <w:tcPr>
-            <w:tcW w:w="960" w:type="dxa"/>
+            <w:tcW w:w="631" w:type="pct"/>
             <w:vAlign w:val="center"/>
           </w:tcPr>
           <w:p>
@@ -9271,7 +9292,7 @@
         </w:tc>
         <w:tc>
           <w:tcPr>
-            <w:tcW w:w="1727" w:type="dxa"/>
+            <w:tcW w:w="1135" w:type="pct"/>
             <w:vAlign w:val="center"/>
           </w:tcPr>
           <w:p>
@@ -9295,7 +9316,7 @@
         </w:tc>
         <w:tc>
           <w:tcPr>
-            <w:tcW w:w="2088" w:type="dxa"/>
+            <w:tcW w:w="1372" w:type="pct"/>
             <w:vAlign w:val="center"/>
           </w:tcPr>
           <w:p>
@@ -9318,7 +9339,7 @@
         </w:tc>
         <w:tc>
           <w:tcPr>
-            <w:tcW w:w="2835" w:type="dxa"/>
+            <w:tcW w:w="1863" w:type="pct"/>
             <w:vAlign w:val="center"/>
           </w:tcPr>
           <w:p>
@@ -11172,7 +11193,13 @@
             <w:ind w:right="68"/>
           </w:pPr>
           <w:r>
-            <w:t xml:space="preserve"> Version:          &lt;1.0&gt;</w:t>
+            <w:t xml:space="preserve"> Version:          </w:t>
+          </w:r>
+          <w:r>
+            <w:t>2</w:t>
+          </w:r>
+          <w:r>
+            <w:t>.0</w:t>
           </w:r>
         </w:p>
       </w:tc>
@@ -11225,11 +11252,7 @@
           <w:tcW w:w="9558" w:type="dxa"/>
           <w:gridSpan w:val="2"/>
         </w:tcPr>
-        <w:p>
-          <w:r>
-            <w:t>&lt;document identifier&gt;</w:t>
-          </w:r>
-        </w:p>
+        <w:p/>
       </w:tc>
     </w:tr>
   </w:tbl>

</xml_diff>